<commit_message>
uploaded final doc and pdf
</commit_message>
<xml_diff>
--- a/Documentation.docx
+++ b/Documentation.docx
@@ -138,16 +138,7 @@
     </w:p>
     <w:p>
       <w:r>
-        <w:t xml:space="preserve">Therefore, I need some measures to ensure that users are </w:t>
-      </w:r>
-      <w:r>
-        <w:t xml:space="preserve">secure </w:t>
-      </w:r>
-      <w:r>
-        <w:t xml:space="preserve">and </w:t>
-      </w:r>
-      <w:r>
-        <w:t>can safely navigate my website.</w:t>
+        <w:t>Therefore, I need some measures to ensure that users are secure and can safely navigate my website.</w:t>
       </w:r>
       <w:r>
         <w:t xml:space="preserve"> Moreover, I will also require some protection against malicious behaviour such as SPAM or bots flooding traffic.</w:t>
@@ -652,13 +643,7 @@
           </w:tcPr>
           <w:p>
             <w:r>
-              <w:t xml:space="preserve">Contact </w:t>
-            </w:r>
-            <w:r>
-              <w:t>f</w:t>
-            </w:r>
-            <w:r>
-              <w:t>orm</w:t>
+              <w:t>Contact form</w:t>
             </w:r>
           </w:p>
         </w:tc>
@@ -964,7 +949,7 @@
       </w:pPr>
       <w:r>
         <w:lastRenderedPageBreak/>
-        <w:t>Chosen plugins</w:t>
+        <w:t>My chosen plugins</w:t>
       </w:r>
     </w:p>
     <w:p>
@@ -990,38 +975,22 @@
         </w:rPr>
       </w:pPr>
       <w:r>
-        <w:t>For the contact form, I went with the “</w:t>
+        <w:t xml:space="preserve">For the contact form, I went with the </w:t>
       </w:r>
       <w:hyperlink r:id="rId5" w:history="1">
         <w:r>
           <w:rPr>
-            <w:rStyle w:val="Hyperlink"/>
-            <w:rFonts w:cs="Segoe UI"/>
-            <w:color w:val="0073AA"/>
+            <w:b/>
+            <w:bCs/>
           </w:rPr>
-          <w:t xml:space="preserve">Contact Form by </w:t>
-        </w:r>
-        <w:proofErr w:type="spellStart"/>
-        <w:r>
-          <w:rPr>
-            <w:rStyle w:val="Hyperlink"/>
-            <w:rFonts w:cs="Segoe UI"/>
-            <w:color w:val="0073AA"/>
-          </w:rPr>
-          <w:t>WPForms</w:t>
-        </w:r>
-        <w:proofErr w:type="spellEnd"/>
-        <w:r>
-          <w:rPr>
-            <w:rStyle w:val="Hyperlink"/>
-            <w:rFonts w:cs="Segoe UI"/>
-            <w:color w:val="0073AA"/>
-          </w:rPr>
-          <w:t xml:space="preserve"> – Drag &amp; Drop Form Builder for WordPress</w:t>
+          <w:t>Contact Form by WPForms – Drag &amp; Drop Form Builder for WordPress</w:t>
         </w:r>
       </w:hyperlink>
       <w:r>
-        <w:t>” plugin. This decision was made after considering the top 3 options in the marketplace (as seen below) since all of them could be used to add the functionality I wanted.</w:t>
+        <w:t xml:space="preserve"> </w:t>
+      </w:r>
+      <w:r>
+        <w:t>plugin. This decision was made after considering the top 3 options in the marketplace (as seen below) since all of them could be used to add the functionality I wanted.</w:t>
       </w:r>
     </w:p>
     <w:p>
@@ -1097,10 +1066,7 @@
         </w:numPr>
       </w:pPr>
       <w:r>
-        <w:t xml:space="preserve">All </w:t>
-      </w:r>
-      <w:r>
-        <w:t>three were compatible with my version of WordPress</w:t>
+        <w:t>All three were compatible with my version of WordPress</w:t>
       </w:r>
       <w:r>
         <w:br/>
@@ -1205,15 +1171,7 @@
         </w:numPr>
       </w:pPr>
       <w:r>
-        <w:t xml:space="preserve">The deciding factor however came to </w:t>
-      </w:r>
-      <w:proofErr w:type="spellStart"/>
-      <w:r>
-        <w:t>WPForms</w:t>
-      </w:r>
-      <w:proofErr w:type="spellEnd"/>
-      <w:r>
-        <w:t xml:space="preserve"> having a higher gross score (5 stars with 7000 ratings) compared to Contact Form 7 (4 stars with 1800 ratings).</w:t>
+        <w:t>The deciding factor however came to WPForms having a higher gross score (5 stars with 7000 ratings) compared to Contact Form 7 (4 stars with 1800 ratings).</w:t>
       </w:r>
     </w:p>
     <w:p>
@@ -1321,11 +1279,12 @@
       <w:r>
         <w:t xml:space="preserve">Paste the </w:t>
       </w:r>
-      <w:proofErr w:type="spellStart"/>
-      <w:r>
-        <w:t>shortcode</w:t>
-      </w:r>
-      <w:proofErr w:type="spellEnd"/>
+      <w:r>
+        <w:t xml:space="preserve">plugin </w:t>
+      </w:r>
+      <w:r>
+        <w:t>short code</w:t>
+      </w:r>
       <w:r>
         <w:t xml:space="preserve"> into my</w:t>
       </w:r>
@@ -1373,60 +1332,98 @@
     </w:p>
     <w:p>
       <w:pPr>
+        <w:rPr>
+          <w:sz w:val="27"/>
+        </w:rPr>
+      </w:pPr>
+      <w:r>
+        <w:t>For my FAQ Builder, I chose the “</w:t>
+      </w:r>
+      <w:hyperlink r:id="rId7" w:history="1">
+        <w:r>
+          <w:rPr>
+            <w:rStyle w:val="Hyperlink"/>
+            <w:rFonts w:cs="Segoe UI"/>
+            <w:color w:val="0073AA"/>
+          </w:rPr>
+          <w:t>Ultimate FAQs – WordPress FAQ Plugin</w:t>
+        </w:r>
+      </w:hyperlink>
+      <w:r>
+        <w:t>” plugin based simply on it having the most active installations and the most recent update.</w:t>
+      </w:r>
+    </w:p>
+    <w:p>
+      <w:r>
+        <w:rPr>
+          <w:noProof/>
+        </w:rPr>
+        <w:drawing>
+          <wp:inline distT="0" distB="0" distL="0" distR="0" wp14:anchorId="7E4C7BE2" wp14:editId="141928AB">
+            <wp:extent cx="5724525" cy="1047750"/>
+            <wp:effectExtent l="0" t="0" r="9525" b="0"/>
+            <wp:docPr id="2" name="Picture 2"/>
+            <wp:cNvGraphicFramePr>
+              <a:graphicFrameLocks xmlns:a="http://schemas.openxmlformats.org/drawingml/2006/main" noChangeAspect="1"/>
+            </wp:cNvGraphicFramePr>
+            <a:graphic xmlns:a="http://schemas.openxmlformats.org/drawingml/2006/main">
+              <a:graphicData uri="http://schemas.openxmlformats.org/drawingml/2006/picture">
+                <pic:pic xmlns:pic="http://schemas.openxmlformats.org/drawingml/2006/picture">
+                  <pic:nvPicPr>
+                    <pic:cNvPr id="0" name="Picture 8"/>
+                    <pic:cNvPicPr>
+                      <a:picLocks noChangeAspect="1" noChangeArrowheads="1"/>
+                    </pic:cNvPicPr>
+                  </pic:nvPicPr>
+                  <pic:blipFill>
+                    <a:blip r:embed="rId8" cstate="print">
+                      <a:extLst>
+                        <a:ext uri="{28A0092B-C50C-407E-A947-70E740481C1C}">
+                          <a14:useLocalDpi xmlns:a14="http://schemas.microsoft.com/office/drawing/2010/main" val="0"/>
+                        </a:ext>
+                      </a:extLst>
+                    </a:blip>
+                    <a:srcRect/>
+                    <a:stretch>
+                      <a:fillRect/>
+                    </a:stretch>
+                  </pic:blipFill>
+                  <pic:spPr bwMode="auto">
+                    <a:xfrm>
+                      <a:off x="0" y="0"/>
+                      <a:ext cx="5724525" cy="1047750"/>
+                    </a:xfrm>
+                    <a:prstGeom prst="rect">
+                      <a:avLst/>
+                    </a:prstGeom>
+                    <a:noFill/>
+                    <a:ln>
+                      <a:noFill/>
+                    </a:ln>
+                  </pic:spPr>
+                </pic:pic>
+              </a:graphicData>
+            </a:graphic>
+          </wp:inline>
+        </w:drawing>
+      </w:r>
+    </w:p>
+    <w:p>
+      <w:pPr>
         <w:pStyle w:val="Heading3"/>
       </w:pPr>
+    </w:p>
+    <w:p>
+      <w:pPr>
+        <w:pStyle w:val="Heading3"/>
+      </w:pPr>
       <w:r>
         <w:t>Implementing the plugin</w:t>
       </w:r>
     </w:p>
     <w:p>
-      <w:pPr>
-        <w:pStyle w:val="Heading3"/>
-      </w:pPr>
-      <w:r>
-        <w:t>Benefits of the plugin</w:t>
-      </w:r>
-    </w:p>
-    <w:p/>
-    <w:p>
-      <w:pPr>
-        <w:pStyle w:val="Heading2"/>
-      </w:pPr>
-      <w:proofErr w:type="spellStart"/>
-      <w:r>
-        <w:t>Wordpress</w:t>
-      </w:r>
-      <w:proofErr w:type="spellEnd"/>
-      <w:r>
-        <w:t xml:space="preserve"> Analytics</w:t>
-      </w:r>
-    </w:p>
-    <w:p>
-      <w:pPr>
-        <w:pStyle w:val="Heading2"/>
-      </w:pPr>
-      <w:r>
-        <w:t>Content editor</w:t>
-      </w:r>
-    </w:p>
-    <w:p>
-      <w:proofErr w:type="spellStart"/>
-      <w:r>
-        <w:t>Elementor</w:t>
-      </w:r>
-      <w:proofErr w:type="spellEnd"/>
-      <w:r>
-        <w:t xml:space="preserve"> vs </w:t>
-      </w:r>
-      <w:proofErr w:type="spellStart"/>
-      <w:r>
-        <w:t>Divi</w:t>
-      </w:r>
-      <w:proofErr w:type="spellEnd"/>
-    </w:p>
-    <w:p>
-      <w:r>
-        <w:t>+ Classic editor</w:t>
+      <w:r>
+        <w:t>To implement the plugin, I did the following:</w:t>
       </w:r>
     </w:p>
     <w:p>
@@ -1434,11 +1431,111 @@
         <w:pStyle w:val="ListParagraph"/>
         <w:numPr>
           <w:ilvl w:val="0"/>
-          <w:numId w:val="5"/>
+          <w:numId w:val="7"/>
         </w:numPr>
       </w:pPr>
       <w:r>
-        <w:t>Allows HTML</w:t>
+        <w:t>Install and activate the plugin</w:t>
+      </w:r>
+    </w:p>
+    <w:p>
+      <w:pPr>
+        <w:pStyle w:val="ListParagraph"/>
+        <w:numPr>
+          <w:ilvl w:val="0"/>
+          <w:numId w:val="7"/>
+        </w:numPr>
+      </w:pPr>
+      <w:r>
+        <w:t>Create FAQ groups</w:t>
+      </w:r>
+      <w:r>
+        <w:t xml:space="preserve"> to sort my Q&amp;As</w:t>
+      </w:r>
+    </w:p>
+    <w:p>
+      <w:pPr>
+        <w:pStyle w:val="ListParagraph"/>
+        <w:numPr>
+          <w:ilvl w:val="0"/>
+          <w:numId w:val="7"/>
+        </w:numPr>
+      </w:pPr>
+      <w:r>
+        <w:t>Create new FAQs and sort them appropriately in the groups</w:t>
+      </w:r>
+    </w:p>
+    <w:p>
+      <w:pPr>
+        <w:pStyle w:val="ListParagraph"/>
+        <w:numPr>
+          <w:ilvl w:val="0"/>
+          <w:numId w:val="7"/>
+        </w:numPr>
+      </w:pPr>
+      <w:r>
+        <w:t xml:space="preserve">Modify </w:t>
+      </w:r>
+      <w:r>
+        <w:t xml:space="preserve">the </w:t>
+      </w:r>
+      <w:r>
+        <w:t>settings of the FAQ form</w:t>
+      </w:r>
+    </w:p>
+    <w:p>
+      <w:pPr>
+        <w:pStyle w:val="ListParagraph"/>
+        <w:numPr>
+          <w:ilvl w:val="0"/>
+          <w:numId w:val="7"/>
+        </w:numPr>
+      </w:pPr>
+      <w:r>
+        <w:t xml:space="preserve">Paste the </w:t>
+      </w:r>
+      <w:r>
+        <w:t xml:space="preserve">plugin </w:t>
+      </w:r>
+      <w:r>
+        <w:t>short code</w:t>
+      </w:r>
+      <w:r>
+        <w:t xml:space="preserve"> into my desired webpage</w:t>
+      </w:r>
+    </w:p>
+    <w:p>
+      <w:pPr>
+        <w:pStyle w:val="Heading3"/>
+      </w:pPr>
+    </w:p>
+    <w:p>
+      <w:pPr>
+        <w:pStyle w:val="Heading3"/>
+      </w:pPr>
+      <w:r>
+        <w:t>Benefits of the plugin</w:t>
+      </w:r>
+    </w:p>
+    <w:p>
+      <w:r>
+        <w:t>FAQ pages provide the benefit of easily compartmentalising useful information that users will generally want to know about. This saves them from having to find answers themselves or emailing these questions and increases the overall user experience.</w:t>
+      </w:r>
+    </w:p>
+    <w:p>
+      <w:r>
+        <w:t xml:space="preserve">Moreover, this also boosts my online visibility on search engines like Google who boost websites with basic features like FAQs. As such, this can lead to more clicks, more traffic, more </w:t>
+      </w:r>
+      <w:r>
+        <w:t>users,</w:t>
+      </w:r>
+      <w:r>
+        <w:t xml:space="preserve"> and more people interested in the program.</w:t>
+      </w:r>
+    </w:p>
+    <w:p>
+      <w:r>
+        <w:br w:type="page"/>
       </w:r>
     </w:p>
     <w:p>
@@ -1446,83 +1543,1014 @@
         <w:pStyle w:val="Heading2"/>
       </w:pPr>
       <w:r>
+        <w:lastRenderedPageBreak/>
+        <w:t>Word</w:t>
+      </w:r>
+      <w:r>
+        <w:t>P</w:t>
+      </w:r>
+      <w:r>
+        <w:t>ress Analytics</w:t>
+      </w:r>
+    </w:p>
+    <w:p>
+      <w:pPr>
+        <w:pStyle w:val="Heading3"/>
+      </w:pPr>
+      <w:r>
+        <w:t>Choosing a plugin</w:t>
+      </w:r>
+    </w:p>
+    <w:p>
+      <w:pPr>
+        <w:rPr>
+          <w:sz w:val="27"/>
+        </w:rPr>
+      </w:pPr>
+      <w:r>
+        <w:t xml:space="preserve">This was an easy choice. The </w:t>
+      </w:r>
+      <w:hyperlink r:id="rId9" w:history="1">
+        <w:r>
+          <w:rPr>
+            <w:b/>
+            <w:bCs/>
+          </w:rPr>
+          <w:t>Google Analytics Dashboard Plugin for WordPress by MonsterInsights</w:t>
+        </w:r>
+      </w:hyperlink>
+      <w:r>
+        <w:rPr>
+          <w:sz w:val="27"/>
+        </w:rPr>
+        <w:t xml:space="preserve"> </w:t>
+      </w:r>
+      <w:r>
+        <w:t>plugin had an obnoxiously higher userbase with over 2+ million compared to the rest.</w:t>
+      </w:r>
+    </w:p>
+    <w:p>
+      <w:r>
+        <w:drawing>
+          <wp:inline distT="0" distB="0" distL="0" distR="0" wp14:anchorId="44B760A7" wp14:editId="1B3BAF6A">
+            <wp:extent cx="5731510" cy="1049020"/>
+            <wp:effectExtent l="0" t="0" r="2540" b="0"/>
+            <wp:docPr id="3" name="Picture 3"/>
+            <wp:cNvGraphicFramePr>
+              <a:graphicFrameLocks xmlns:a="http://schemas.openxmlformats.org/drawingml/2006/main" noChangeAspect="1"/>
+            </wp:cNvGraphicFramePr>
+            <a:graphic xmlns:a="http://schemas.openxmlformats.org/drawingml/2006/main">
+              <a:graphicData uri="http://schemas.openxmlformats.org/drawingml/2006/picture">
+                <pic:pic xmlns:pic="http://schemas.openxmlformats.org/drawingml/2006/picture">
+                  <pic:nvPicPr>
+                    <pic:cNvPr id="1" name=""/>
+                    <pic:cNvPicPr/>
+                  </pic:nvPicPr>
+                  <pic:blipFill>
+                    <a:blip r:embed="rId10"/>
+                    <a:stretch>
+                      <a:fillRect/>
+                    </a:stretch>
+                  </pic:blipFill>
+                  <pic:spPr>
+                    <a:xfrm>
+                      <a:off x="0" y="0"/>
+                      <a:ext cx="5731510" cy="1049020"/>
+                    </a:xfrm>
+                    <a:prstGeom prst="rect">
+                      <a:avLst/>
+                    </a:prstGeom>
+                  </pic:spPr>
+                </pic:pic>
+              </a:graphicData>
+            </a:graphic>
+          </wp:inline>
+        </w:drawing>
+      </w:r>
+    </w:p>
+    <w:p>
+      <w:pPr>
+        <w:pStyle w:val="Heading3"/>
+      </w:pPr>
+    </w:p>
+    <w:p>
+      <w:pPr>
+        <w:pStyle w:val="Heading3"/>
+      </w:pPr>
+      <w:r>
+        <w:t>Implementing the plugin</w:t>
+      </w:r>
+    </w:p>
+    <w:p>
+      <w:r>
+        <w:t>To implement the plugin, I did the following:</w:t>
+      </w:r>
+    </w:p>
+    <w:p>
+      <w:pPr>
+        <w:pStyle w:val="ListParagraph"/>
+        <w:numPr>
+          <w:ilvl w:val="0"/>
+          <w:numId w:val="8"/>
+        </w:numPr>
+      </w:pPr>
+      <w:r>
+        <w:t>Install and activate the plugin</w:t>
+      </w:r>
+    </w:p>
+    <w:p>
+      <w:pPr>
+        <w:pStyle w:val="ListParagraph"/>
+        <w:numPr>
+          <w:ilvl w:val="0"/>
+          <w:numId w:val="8"/>
+        </w:numPr>
+      </w:pPr>
+      <w:r>
+        <w:t>Create a Google Analytics account</w:t>
+      </w:r>
+    </w:p>
+    <w:p>
+      <w:pPr>
+        <w:pStyle w:val="ListParagraph"/>
+        <w:numPr>
+          <w:ilvl w:val="0"/>
+          <w:numId w:val="8"/>
+        </w:numPr>
+      </w:pPr>
+      <w:r>
+        <w:t>Link my website to my analytics report</w:t>
+      </w:r>
+    </w:p>
+    <w:p>
+      <w:pPr>
+        <w:pStyle w:val="ListParagraph"/>
+        <w:numPr>
+          <w:ilvl w:val="0"/>
+          <w:numId w:val="8"/>
+        </w:numPr>
+      </w:pPr>
+      <w:r>
+        <w:t>Connect Google Analytics to the WordPress plugin</w:t>
+      </w:r>
+    </w:p>
+    <w:p>
+      <w:pPr>
+        <w:pStyle w:val="ListParagraph"/>
+        <w:numPr>
+          <w:ilvl w:val="0"/>
+          <w:numId w:val="8"/>
+        </w:numPr>
+      </w:pPr>
+      <w:r>
+        <w:t xml:space="preserve">Send test traffic and verify </w:t>
+      </w:r>
+      <w:r>
+        <w:t>configuration</w:t>
+      </w:r>
+    </w:p>
+    <w:p>
+      <w:pPr>
+        <w:pStyle w:val="Heading3"/>
+      </w:pPr>
+    </w:p>
+    <w:p>
+      <w:pPr>
+        <w:pStyle w:val="Heading3"/>
+      </w:pPr>
+      <w:r>
+        <w:t>Benefits of the plugin</w:t>
+      </w:r>
+    </w:p>
+    <w:p>
+      <w:r>
+        <w:t>Analytics allows me to monitor the traffic on my websites and optimise my strategy accordingly with the data it provides. By knowing when and what users come onto my website, I can think about catering more towards that audience; for example, choosing a more professional design for older people or a more fun and colourful design for younger users.</w:t>
+      </w:r>
+    </w:p>
+    <w:p>
+      <w:r>
+        <w:t>Alongside this, the data allows me to see where I can improve and how my different pages and elements of my website are doing. I can see which pages are more popular and in turn discover what changes I need to make to my unpopular pages. I can find how long users are spending on my website and add more relevant information to keep them there longer or find out which links users like more and develop content that suits their tastes.</w:t>
+      </w:r>
+    </w:p>
+    <w:p>
+      <w:r>
+        <w:t>Furthermore, having a WordPress plugin for analytics allows me to view this data from the WordPress Admin portal without having to constantly go onto another website (Google Analytics to view that information). This allows me to easily manage and configure my set-up in one place and saves time in the long run.</w:t>
+      </w:r>
+    </w:p>
+    <w:p>
+      <w:pPr>
+        <w:pStyle w:val="Heading2"/>
+      </w:pPr>
+      <w:r>
+        <w:lastRenderedPageBreak/>
+        <w:t>Content editor</w:t>
+      </w:r>
+    </w:p>
+    <w:p>
+      <w:pPr>
+        <w:pStyle w:val="Heading3"/>
+      </w:pPr>
+      <w:r>
+        <w:t>Choosing a plugin</w:t>
+      </w:r>
+    </w:p>
+    <w:p>
+      <w:pPr>
+        <w:rPr>
+          <w:b/>
+          <w:bCs/>
+        </w:rPr>
+      </w:pPr>
+      <w:r>
+        <w:t xml:space="preserve">I went </w:t>
+      </w:r>
+      <w:r>
+        <w:t xml:space="preserve">with </w:t>
+      </w:r>
+      <w:r>
+        <w:rPr>
+          <w:b/>
+          <w:bCs/>
+        </w:rPr>
+        <w:t>Elementor Page Builder</w:t>
+      </w:r>
+      <w:r>
+        <w:t xml:space="preserve"> to</w:t>
+      </w:r>
+      <w:r>
+        <w:t xml:space="preserve"> design and build my website so I could easily drag-and-drop the elements I wanted (from headers, to sliders, to images, etc) with little to no code. Compared to the others, Elementor was the most popular page builder by far and has more support and functionality on the FREE plan compared to SiteOrigin or Beaver Builder.</w:t>
+      </w:r>
+      <w:r>
+        <w:t xml:space="preserve"> Moreover, I could use the classic editor to add custom HTML and CSS in parallel with Elementor without any hassle or prior knowledge.</w:t>
+      </w:r>
+    </w:p>
+    <w:p>
+      <w:r>
+        <w:drawing>
+          <wp:inline distT="0" distB="0" distL="0" distR="0" wp14:anchorId="0D423D40" wp14:editId="7009C154">
+            <wp:extent cx="5731510" cy="969645"/>
+            <wp:effectExtent l="0" t="0" r="2540" b="1905"/>
+            <wp:docPr id="4" name="Picture 4"/>
+            <wp:cNvGraphicFramePr>
+              <a:graphicFrameLocks xmlns:a="http://schemas.openxmlformats.org/drawingml/2006/main" noChangeAspect="1"/>
+            </wp:cNvGraphicFramePr>
+            <a:graphic xmlns:a="http://schemas.openxmlformats.org/drawingml/2006/main">
+              <a:graphicData uri="http://schemas.openxmlformats.org/drawingml/2006/picture">
+                <pic:pic xmlns:pic="http://schemas.openxmlformats.org/drawingml/2006/picture">
+                  <pic:nvPicPr>
+                    <pic:cNvPr id="1" name=""/>
+                    <pic:cNvPicPr/>
+                  </pic:nvPicPr>
+                  <pic:blipFill>
+                    <a:blip r:embed="rId11"/>
+                    <a:stretch>
+                      <a:fillRect/>
+                    </a:stretch>
+                  </pic:blipFill>
+                  <pic:spPr>
+                    <a:xfrm>
+                      <a:off x="0" y="0"/>
+                      <a:ext cx="5731510" cy="969645"/>
+                    </a:xfrm>
+                    <a:prstGeom prst="rect">
+                      <a:avLst/>
+                    </a:prstGeom>
+                  </pic:spPr>
+                </pic:pic>
+              </a:graphicData>
+            </a:graphic>
+          </wp:inline>
+        </w:drawing>
+      </w:r>
+    </w:p>
+    <w:p>
+      <w:pPr>
+        <w:pStyle w:val="Heading3"/>
+      </w:pPr>
+    </w:p>
+    <w:p>
+      <w:pPr>
+        <w:pStyle w:val="Heading3"/>
+      </w:pPr>
+      <w:r>
+        <w:t>Implementing the plugin</w:t>
+      </w:r>
+    </w:p>
+    <w:p>
+      <w:r>
+        <w:t>To implement the plugin, I did the following:</w:t>
+      </w:r>
+    </w:p>
+    <w:p>
+      <w:pPr>
+        <w:pStyle w:val="ListParagraph"/>
+        <w:numPr>
+          <w:ilvl w:val="0"/>
+          <w:numId w:val="9"/>
+        </w:numPr>
+      </w:pPr>
+      <w:r>
+        <w:t>Install and activate the plugin</w:t>
+      </w:r>
+    </w:p>
+    <w:p>
+      <w:pPr>
+        <w:pStyle w:val="ListParagraph"/>
+        <w:numPr>
+          <w:ilvl w:val="0"/>
+          <w:numId w:val="9"/>
+        </w:numPr>
+      </w:pPr>
+      <w:r>
+        <w:t>Create a page for my website</w:t>
+      </w:r>
+    </w:p>
+    <w:p>
+      <w:pPr>
+        <w:pStyle w:val="ListParagraph"/>
+        <w:numPr>
+          <w:ilvl w:val="0"/>
+          <w:numId w:val="9"/>
+        </w:numPr>
+      </w:pPr>
+      <w:r>
+        <w:t>Edit the page using Elementor Page Builder</w:t>
+      </w:r>
+    </w:p>
+    <w:p>
+      <w:pPr>
+        <w:pStyle w:val="ListParagraph"/>
+        <w:numPr>
+          <w:ilvl w:val="0"/>
+          <w:numId w:val="9"/>
+        </w:numPr>
+      </w:pPr>
+      <w:r>
+        <w:t>Drag elements into my page as desired</w:t>
+      </w:r>
+    </w:p>
+    <w:p>
+      <w:pPr>
+        <w:pStyle w:val="ListParagraph"/>
+        <w:numPr>
+          <w:ilvl w:val="0"/>
+          <w:numId w:val="9"/>
+        </w:numPr>
+      </w:pPr>
+      <w:r>
+        <w:t>Edit the elements content and settings</w:t>
+      </w:r>
+    </w:p>
+    <w:p>
+      <w:pPr>
+        <w:pStyle w:val="ListParagraph"/>
+        <w:numPr>
+          <w:ilvl w:val="0"/>
+          <w:numId w:val="9"/>
+        </w:numPr>
+      </w:pPr>
+      <w:r>
+        <w:t>Save and publish page</w:t>
+      </w:r>
+    </w:p>
+    <w:p/>
+    <w:p>
+      <w:pPr>
+        <w:pStyle w:val="Heading3"/>
+      </w:pPr>
+      <w:r>
+        <w:t>Benefits of the plugin</w:t>
+      </w:r>
+    </w:p>
+    <w:p>
+      <w:r>
+        <w:t>Elementor has an extremely easy and intuitive interface that allowed me to quickly get in and start piecing together my website. By having the elements as blocks that I can drag and drop, I have control over how my website looks in real-time and all the complexity behind is abstracted away.</w:t>
+      </w:r>
+    </w:p>
+    <w:p>
+      <w:r>
+        <w:t>Furthermore, having access to themes in the plugin allowed me to draw inspiration from curated designs and make my website more professional looking than it would have been without it.</w:t>
+      </w:r>
+    </w:p>
+    <w:p>
+      <w:pPr>
+        <w:rPr>
+          <w:rFonts w:eastAsiaTheme="majorEastAsia" w:cstheme="majorBidi"/>
+          <w:color w:val="2F5496" w:themeColor="accent1" w:themeShade="BF"/>
+          <w:sz w:val="32"/>
+          <w:szCs w:val="26"/>
+        </w:rPr>
+      </w:pPr>
+      <w:r>
+        <w:br w:type="page"/>
+      </w:r>
+    </w:p>
+    <w:p>
+      <w:pPr>
+        <w:pStyle w:val="Heading2"/>
+      </w:pPr>
+      <w:r>
+        <w:lastRenderedPageBreak/>
         <w:t>Cache management</w:t>
       </w:r>
     </w:p>
+    <w:p>
+      <w:pPr>
+        <w:pStyle w:val="Heading3"/>
+      </w:pPr>
+      <w:r>
+        <w:t>Choosing a plugin</w:t>
+      </w:r>
+    </w:p>
+    <w:p>
+      <w:r>
+        <w:t xml:space="preserve">The </w:t>
+      </w:r>
+      <w:r>
+        <w:rPr>
+          <w:b/>
+          <w:bCs/>
+        </w:rPr>
+        <w:t xml:space="preserve">W3 Total Cache </w:t>
+      </w:r>
+      <w:r>
+        <w:t>was the most attractive option here, having 4,500 ratings, the most recent update and more features outlined for WPO (Performance Optimisation) and SEO (</w:t>
+      </w:r>
+      <w:r>
+        <w:t>Search</w:t>
+      </w:r>
+      <w:r>
+        <w:t xml:space="preserve"> Engine Optimisation). Moreover, it had support for integrated caching that beat out the alternatives for me.</w:t>
+      </w:r>
+    </w:p>
+    <w:p>
+      <w:r>
+        <w:rPr>
+          <w:noProof/>
+        </w:rPr>
+        <w:drawing>
+          <wp:inline distT="0" distB="0" distL="0" distR="0" wp14:anchorId="42490B02" wp14:editId="2D87B2BD">
+            <wp:extent cx="5724525" cy="885825"/>
+            <wp:effectExtent l="0" t="0" r="9525" b="9525"/>
+            <wp:docPr id="6" name="Picture 6"/>
+            <wp:cNvGraphicFramePr>
+              <a:graphicFrameLocks xmlns:a="http://schemas.openxmlformats.org/drawingml/2006/main" noChangeAspect="1"/>
+            </wp:cNvGraphicFramePr>
+            <a:graphic xmlns:a="http://schemas.openxmlformats.org/drawingml/2006/main">
+              <a:graphicData uri="http://schemas.openxmlformats.org/drawingml/2006/picture">
+                <pic:pic xmlns:pic="http://schemas.openxmlformats.org/drawingml/2006/picture">
+                  <pic:nvPicPr>
+                    <pic:cNvPr id="0" name="Picture 9"/>
+                    <pic:cNvPicPr>
+                      <a:picLocks noChangeAspect="1" noChangeArrowheads="1"/>
+                    </pic:cNvPicPr>
+                  </pic:nvPicPr>
+                  <pic:blipFill>
+                    <a:blip r:embed="rId12" cstate="print">
+                      <a:extLst>
+                        <a:ext uri="{28A0092B-C50C-407E-A947-70E740481C1C}">
+                          <a14:useLocalDpi xmlns:a14="http://schemas.microsoft.com/office/drawing/2010/main" val="0"/>
+                        </a:ext>
+                      </a:extLst>
+                    </a:blip>
+                    <a:srcRect/>
+                    <a:stretch>
+                      <a:fillRect/>
+                    </a:stretch>
+                  </pic:blipFill>
+                  <pic:spPr bwMode="auto">
+                    <a:xfrm>
+                      <a:off x="0" y="0"/>
+                      <a:ext cx="5724525" cy="885825"/>
+                    </a:xfrm>
+                    <a:prstGeom prst="rect">
+                      <a:avLst/>
+                    </a:prstGeom>
+                    <a:noFill/>
+                    <a:ln>
+                      <a:noFill/>
+                    </a:ln>
+                  </pic:spPr>
+                </pic:pic>
+              </a:graphicData>
+            </a:graphic>
+          </wp:inline>
+        </w:drawing>
+      </w:r>
+    </w:p>
+    <w:p>
+      <w:pPr>
+        <w:pStyle w:val="Heading3"/>
+      </w:pPr>
+    </w:p>
+    <w:p>
+      <w:pPr>
+        <w:pStyle w:val="Heading3"/>
+      </w:pPr>
+      <w:r>
+        <w:t>Implementing the plugin</w:t>
+      </w:r>
+    </w:p>
+    <w:p>
+      <w:r>
+        <w:t>To implement the plugin, I did the following:</w:t>
+      </w:r>
+    </w:p>
+    <w:p>
+      <w:pPr>
+        <w:pStyle w:val="ListParagraph"/>
+        <w:numPr>
+          <w:ilvl w:val="0"/>
+          <w:numId w:val="10"/>
+        </w:numPr>
+      </w:pPr>
+      <w:r>
+        <w:t>Install and activate the plugin</w:t>
+      </w:r>
+    </w:p>
     <w:p/>
     <w:p>
       <w:pPr>
+        <w:pStyle w:val="Heading3"/>
+      </w:pPr>
+      <w:r>
+        <w:t>Benefits of the plugin</w:t>
+      </w:r>
+    </w:p>
+    <w:p>
+      <w:r>
+        <w:t>This plugin improves the user experience of my website my increasing its performance and reducing load times for repeat users. Moreover, it allowed me to leverage features such as CDNs to delivery content to my users based on their geographical location rather than relying on one static server.</w:t>
+      </w:r>
+    </w:p>
+    <w:p>
+      <w:r>
+        <w:t>This could result in higher search engine rankings, near-instant page views due to caching being enabled and optimised rendering for my pages – which could result in more visitors to my website.</w:t>
+      </w:r>
+    </w:p>
+    <w:p>
+      <w:pPr>
+        <w:rPr>
+          <w:rFonts w:eastAsiaTheme="majorEastAsia" w:cstheme="majorBidi"/>
+          <w:color w:val="2F5496" w:themeColor="accent1" w:themeShade="BF"/>
+          <w:sz w:val="32"/>
+          <w:szCs w:val="26"/>
+        </w:rPr>
+      </w:pPr>
+      <w:r>
+        <w:br w:type="page"/>
+      </w:r>
+    </w:p>
+    <w:p>
+      <w:pPr>
         <w:pStyle w:val="Heading2"/>
       </w:pPr>
       <w:r>
+        <w:lastRenderedPageBreak/>
         <w:t>SSL</w:t>
       </w:r>
     </w:p>
     <w:p>
       <w:pPr>
+        <w:pStyle w:val="Heading3"/>
+      </w:pPr>
+      <w:r>
+        <w:t>Choosing a plugin</w:t>
+      </w:r>
+    </w:p>
+    <w:p>
+      <w:r>
+        <w:t xml:space="preserve">Again, this decision was mainly based on popularity and simplicity to implement. With 5,000 reviews and 4+ million users, </w:t>
+      </w:r>
+      <w:proofErr w:type="gramStart"/>
+      <w:r>
+        <w:rPr>
+          <w:b/>
+          <w:bCs/>
+        </w:rPr>
+        <w:t>Really Simple</w:t>
+      </w:r>
+      <w:proofErr w:type="gramEnd"/>
+      <w:r>
+        <w:rPr>
+          <w:b/>
+          <w:bCs/>
+        </w:rPr>
+        <w:t xml:space="preserve"> SSL </w:t>
+      </w:r>
+      <w:r>
+        <w:t>had exactly what I was after.</w:t>
+      </w:r>
+    </w:p>
+    <w:p>
+      <w:r>
+        <w:drawing>
+          <wp:inline distT="0" distB="0" distL="0" distR="0" wp14:anchorId="4817B3F3" wp14:editId="15882A6F">
+            <wp:extent cx="5731510" cy="1049020"/>
+            <wp:effectExtent l="0" t="0" r="2540" b="0"/>
+            <wp:docPr id="7" name="Picture 7"/>
+            <wp:cNvGraphicFramePr>
+              <a:graphicFrameLocks xmlns:a="http://schemas.openxmlformats.org/drawingml/2006/main" noChangeAspect="1"/>
+            </wp:cNvGraphicFramePr>
+            <a:graphic xmlns:a="http://schemas.openxmlformats.org/drawingml/2006/main">
+              <a:graphicData uri="http://schemas.openxmlformats.org/drawingml/2006/picture">
+                <pic:pic xmlns:pic="http://schemas.openxmlformats.org/drawingml/2006/picture">
+                  <pic:nvPicPr>
+                    <pic:cNvPr id="1" name=""/>
+                    <pic:cNvPicPr/>
+                  </pic:nvPicPr>
+                  <pic:blipFill>
+                    <a:blip r:embed="rId13"/>
+                    <a:stretch>
+                      <a:fillRect/>
+                    </a:stretch>
+                  </pic:blipFill>
+                  <pic:spPr>
+                    <a:xfrm>
+                      <a:off x="0" y="0"/>
+                      <a:ext cx="5731510" cy="1049020"/>
+                    </a:xfrm>
+                    <a:prstGeom prst="rect">
+                      <a:avLst/>
+                    </a:prstGeom>
+                  </pic:spPr>
+                </pic:pic>
+              </a:graphicData>
+            </a:graphic>
+          </wp:inline>
+        </w:drawing>
+      </w:r>
+    </w:p>
+    <w:p/>
+    <w:p>
+      <w:pPr>
+        <w:pStyle w:val="Heading3"/>
+      </w:pPr>
+      <w:r>
+        <w:t>Implementing the plugin</w:t>
+      </w:r>
+    </w:p>
+    <w:p>
+      <w:r>
+        <w:t>To implement the plugin, I did the following:</w:t>
+      </w:r>
+    </w:p>
+    <w:p>
+      <w:pPr>
+        <w:pStyle w:val="ListParagraph"/>
+        <w:numPr>
+          <w:ilvl w:val="0"/>
+          <w:numId w:val="11"/>
+        </w:numPr>
+      </w:pPr>
+      <w:r>
+        <w:t>Install the plugin</w:t>
+      </w:r>
+    </w:p>
+    <w:p>
+      <w:pPr>
+        <w:pStyle w:val="ListParagraph"/>
+        <w:numPr>
+          <w:ilvl w:val="0"/>
+          <w:numId w:val="11"/>
+        </w:numPr>
+      </w:pPr>
+      <w:r>
+        <w:t>Get an SSL certificate</w:t>
+      </w:r>
+    </w:p>
+    <w:p>
+      <w:pPr>
+        <w:pStyle w:val="ListParagraph"/>
+        <w:numPr>
+          <w:ilvl w:val="0"/>
+          <w:numId w:val="11"/>
+        </w:numPr>
+      </w:pPr>
+      <w:r>
+        <w:t>Activate the plugin</w:t>
+      </w:r>
+    </w:p>
+    <w:p>
+      <w:pPr>
+        <w:pStyle w:val="ListParagraph"/>
+        <w:numPr>
+          <w:ilvl w:val="0"/>
+          <w:numId w:val="11"/>
+        </w:numPr>
+      </w:pPr>
+      <w:r>
+        <w:t>Enable SSL</w:t>
+      </w:r>
+    </w:p>
+    <w:p/>
+    <w:p>
+      <w:pPr>
+        <w:pStyle w:val="Heading3"/>
+      </w:pPr>
+      <w:r>
+        <w:t>Benefits of the plugin</w:t>
+      </w:r>
+    </w:p>
+    <w:p>
+      <w:r>
+        <w:t xml:space="preserve">This plugin was extremely </w:t>
+      </w:r>
+      <w:r>
+        <w:t xml:space="preserve">beneficial in setting up </w:t>
+      </w:r>
+      <w:r>
+        <w:t>a critical feature for my website that addressed a very serious issue</w:t>
+      </w:r>
+      <w:r>
+        <w:t>,</w:t>
+      </w:r>
+      <w:r>
+        <w:t xml:space="preserve"> </w:t>
+      </w:r>
+      <w:r>
+        <w:t>s</w:t>
+      </w:r>
+      <w:r>
+        <w:t xml:space="preserve">ecurity. To guarantee to users that my website </w:t>
+      </w:r>
+      <w:r>
+        <w:t>is</w:t>
+      </w:r>
+      <w:r>
+        <w:t xml:space="preserve"> legitimate and ensure that traffic going through my website is encrypted, I needed a simple way to get that lock on my domain.</w:t>
+      </w:r>
+    </w:p>
+    <w:p>
+      <w:r>
+        <w:t>The plugin made it very simple to enable HTTPS and provide</w:t>
+      </w:r>
+      <w:r>
+        <w:t>d</w:t>
+      </w:r>
+      <w:r>
+        <w:t xml:space="preserve"> </w:t>
+      </w:r>
+      <w:r>
+        <w:t xml:space="preserve">a security advisory centre with </w:t>
+      </w:r>
+      <w:r>
+        <w:t xml:space="preserve">recommendations </w:t>
+      </w:r>
+      <w:r>
+        <w:t xml:space="preserve">to make my website more secure. </w:t>
+      </w:r>
+      <w:r>
+        <w:t xml:space="preserve">This in turn </w:t>
+      </w:r>
+      <w:r>
+        <w:t>makes my website safer which encourages more visitors</w:t>
+      </w:r>
+      <w:r>
+        <w:t xml:space="preserve"> instead of scaring them away.</w:t>
+      </w:r>
+    </w:p>
+    <w:p>
+      <w:pPr>
+        <w:rPr>
+          <w:rFonts w:eastAsiaTheme="majorEastAsia" w:cstheme="majorBidi"/>
+          <w:color w:val="2F5496" w:themeColor="accent1" w:themeShade="BF"/>
+          <w:sz w:val="32"/>
+          <w:szCs w:val="26"/>
+        </w:rPr>
+      </w:pPr>
+      <w:r>
+        <w:br w:type="page"/>
+      </w:r>
+    </w:p>
+    <w:p>
+      <w:pPr>
         <w:pStyle w:val="Heading2"/>
       </w:pPr>
       <w:r>
+        <w:lastRenderedPageBreak/>
         <w:t>Anti-spam</w:t>
       </w:r>
     </w:p>
     <w:p>
       <w:pPr>
-        <w:pStyle w:val="Subtitle"/>
-      </w:pPr>
-      <w:r>
-        <w:t>o What type of plugins will solve your issue and why? (Do not specify a name of a plugin provider, instead, specify the type of the plugin. For example, instead of stating “</w:t>
-      </w:r>
-      <w:proofErr w:type="spellStart"/>
-      <w:r>
-        <w:t>Elementor</w:t>
-      </w:r>
-      <w:proofErr w:type="spellEnd"/>
-      <w:r>
-        <w:t>”, state “front-end page builder plugin”).</w:t>
-      </w:r>
-    </w:p>
-    <w:p>
-      <w:pPr>
-        <w:pStyle w:val="Subtitle"/>
-      </w:pPr>
-      <w:r>
-        <w:t xml:space="preserve">o Your choice of plugin provider and why you chose one plugin provider over the others (for example: </w:t>
-      </w:r>
-      <w:proofErr w:type="spellStart"/>
-      <w:r>
-        <w:t>Elementor</w:t>
-      </w:r>
-      <w:proofErr w:type="spellEnd"/>
-      <w:r>
-        <w:t xml:space="preserve"> vs </w:t>
-      </w:r>
-      <w:proofErr w:type="spellStart"/>
-      <w:r>
-        <w:t>Divi</w:t>
-      </w:r>
-      <w:proofErr w:type="spellEnd"/>
-      <w:r>
-        <w:t>).</w:t>
-      </w:r>
-    </w:p>
-    <w:p>
-      <w:pPr>
-        <w:pStyle w:val="Subtitle"/>
-      </w:pPr>
-      <w:r>
-        <w:t>o the high-level steps of how you implemented each plugin</w:t>
-      </w:r>
-    </w:p>
-    <w:p>
-      <w:pPr>
-        <w:pStyle w:val="Subtitle"/>
-      </w:pPr>
-      <w:r>
-        <w:t>o the applicable benefits realized or expected to be realized after implementing each plugin</w:t>
-      </w:r>
-    </w:p>
-    <w:p/>
+        <w:pStyle w:val="Heading3"/>
+      </w:pPr>
+      <w:r>
+        <w:t>Choosing a plugin</w:t>
+      </w:r>
+    </w:p>
+    <w:p>
+      <w:r>
+        <w:rPr>
+          <w:b/>
+          <w:bCs/>
+        </w:rPr>
+        <w:t>Akismet Anti-Spam</w:t>
+      </w:r>
+      <w:r>
+        <w:rPr>
+          <w:b/>
+          <w:bCs/>
+        </w:rPr>
+        <w:t xml:space="preserve"> </w:t>
+      </w:r>
+      <w:r>
+        <w:t>seemed to be the most popular anti-spam choice and had integrated support with my contact form mentioned earlier. As such, this was a natural choice to have as it best suited my needs and was compatible with my other plugins.</w:t>
+      </w:r>
+    </w:p>
+    <w:p>
+      <w:pPr>
+        <w:rPr>
+          <w:b/>
+          <w:bCs/>
+        </w:rPr>
+      </w:pPr>
+      <w:r>
+        <w:rPr>
+          <w:b/>
+          <w:bCs/>
+          <w:noProof/>
+        </w:rPr>
+        <w:drawing>
+          <wp:inline distT="0" distB="0" distL="0" distR="0" wp14:anchorId="44EAB4AE" wp14:editId="10C8E4E6">
+            <wp:extent cx="5731510" cy="1000760"/>
+            <wp:effectExtent l="0" t="0" r="2540" b="8890"/>
+            <wp:docPr id="8" name="Picture 8"/>
+            <wp:cNvGraphicFramePr>
+              <a:graphicFrameLocks xmlns:a="http://schemas.openxmlformats.org/drawingml/2006/main" noChangeAspect="1"/>
+            </wp:cNvGraphicFramePr>
+            <a:graphic xmlns:a="http://schemas.openxmlformats.org/drawingml/2006/main">
+              <a:graphicData uri="http://schemas.openxmlformats.org/drawingml/2006/picture">
+                <pic:pic xmlns:pic="http://schemas.openxmlformats.org/drawingml/2006/picture">
+                  <pic:nvPicPr>
+                    <pic:cNvPr id="0" name="Picture 10"/>
+                    <pic:cNvPicPr>
+                      <a:picLocks noChangeAspect="1" noChangeArrowheads="1"/>
+                    </pic:cNvPicPr>
+                  </pic:nvPicPr>
+                  <pic:blipFill>
+                    <a:blip r:embed="rId14" cstate="print">
+                      <a:extLst>
+                        <a:ext uri="{28A0092B-C50C-407E-A947-70E740481C1C}">
+                          <a14:useLocalDpi xmlns:a14="http://schemas.microsoft.com/office/drawing/2010/main" val="0"/>
+                        </a:ext>
+                      </a:extLst>
+                    </a:blip>
+                    <a:srcRect/>
+                    <a:stretch>
+                      <a:fillRect/>
+                    </a:stretch>
+                  </pic:blipFill>
+                  <pic:spPr bwMode="auto">
+                    <a:xfrm>
+                      <a:off x="0" y="0"/>
+                      <a:ext cx="5731510" cy="1000760"/>
+                    </a:xfrm>
+                    <a:prstGeom prst="rect">
+                      <a:avLst/>
+                    </a:prstGeom>
+                    <a:noFill/>
+                    <a:ln>
+                      <a:noFill/>
+                    </a:ln>
+                  </pic:spPr>
+                </pic:pic>
+              </a:graphicData>
+            </a:graphic>
+          </wp:inline>
+        </w:drawing>
+      </w:r>
+    </w:p>
+    <w:p>
+      <w:pPr>
+        <w:pStyle w:val="Heading3"/>
+      </w:pPr>
+    </w:p>
+    <w:p>
+      <w:pPr>
+        <w:pStyle w:val="Heading3"/>
+      </w:pPr>
+      <w:r>
+        <w:t>Implementing the plugin</w:t>
+      </w:r>
+    </w:p>
+    <w:p>
+      <w:r>
+        <w:t>To implement the plugin, I did the following:</w:t>
+      </w:r>
+    </w:p>
+    <w:p>
+      <w:pPr>
+        <w:pStyle w:val="ListParagraph"/>
+        <w:numPr>
+          <w:ilvl w:val="0"/>
+          <w:numId w:val="12"/>
+        </w:numPr>
+      </w:pPr>
+      <w:r>
+        <w:t>Install</w:t>
+      </w:r>
+      <w:r>
+        <w:t xml:space="preserve"> the plugin</w:t>
+      </w:r>
+    </w:p>
+    <w:p>
+      <w:pPr>
+        <w:pStyle w:val="ListParagraph"/>
+        <w:numPr>
+          <w:ilvl w:val="0"/>
+          <w:numId w:val="12"/>
+        </w:numPr>
+      </w:pPr>
+      <w:r>
+        <w:t>Sign up for Akismet filtering</w:t>
+      </w:r>
+    </w:p>
+    <w:p>
+      <w:pPr>
+        <w:pStyle w:val="ListParagraph"/>
+        <w:numPr>
+          <w:ilvl w:val="0"/>
+          <w:numId w:val="12"/>
+        </w:numPr>
+      </w:pPr>
+      <w:r>
+        <w:t xml:space="preserve">Enter my unique </w:t>
+      </w:r>
+      <w:r>
+        <w:t>API key into my plugin</w:t>
+      </w:r>
+    </w:p>
+    <w:p>
+      <w:pPr>
+        <w:pStyle w:val="ListParagraph"/>
+        <w:numPr>
+          <w:ilvl w:val="0"/>
+          <w:numId w:val="12"/>
+        </w:numPr>
+      </w:pPr>
+      <w:r>
+        <w:t>Activate the plugin</w:t>
+      </w:r>
+    </w:p>
+    <w:p>
+      <w:pPr>
+        <w:pStyle w:val="ListParagraph"/>
+        <w:numPr>
+          <w:ilvl w:val="0"/>
+          <w:numId w:val="12"/>
+        </w:numPr>
+      </w:pPr>
+      <w:r>
+        <w:t>Allow the plugin to communicate with other plugins</w:t>
+      </w:r>
+      <w:r>
+        <w:t xml:space="preserve"> (i.e. contact form)</w:t>
+      </w:r>
+      <w:r>
+        <w:br/>
+      </w:r>
+    </w:p>
+    <w:p>
+      <w:pPr>
+        <w:pStyle w:val="Heading3"/>
+      </w:pPr>
+      <w:r>
+        <w:t>Benefits of the plugin</w:t>
+      </w:r>
+    </w:p>
+    <w:p>
+      <w:r>
+        <w:t>The plugin provides a simple way to automatically check comments on my website and filters spam, removing the need for me to manually go in myself. This makes my website more secure and friendly towards real users, who would be wary if they were to see spam or malicious content like suspicious URLs on my website.</w:t>
+      </w:r>
+    </w:p>
+    <w:p>
+      <w:r>
+        <w:t>Moreover, this adds another layer of protection against malicious behaviour like bots who might try to deface my website with advertising or crude content. The overall effect makes my website a safer and more friendly place for my target audience</w:t>
+      </w:r>
+      <w:r>
+        <w:t xml:space="preserve"> as </w:t>
+      </w:r>
+      <w:r>
+        <w:t>students.</w:t>
+      </w:r>
+    </w:p>
+    <w:p>
+      <w:pPr>
+        <w:rPr>
+          <w:rFonts w:eastAsiaTheme="majorEastAsia" w:cs="Segoe UI"/>
+          <w:color w:val="2F5496" w:themeColor="accent1" w:themeShade="BF"/>
+          <w:sz w:val="32"/>
+          <w:szCs w:val="26"/>
+        </w:rPr>
+      </w:pPr>
+      <w:r>
+        <w:rPr>
+          <w:rFonts w:cs="Segoe UI"/>
+        </w:rPr>
+        <w:br w:type="page"/>
+      </w:r>
+    </w:p>
     <w:p>
       <w:pPr>
         <w:pStyle w:val="Heading2"/>
@@ -1535,97 +2563,7 @@
           <w:rFonts w:cs="Segoe UI"/>
         </w:rPr>
         <w:lastRenderedPageBreak/>
-        <w:t xml:space="preserve">Editing </w:t>
-      </w:r>
-      <w:r>
-        <w:rPr>
-          <w:rFonts w:cs="Segoe UI"/>
-        </w:rPr>
-        <w:t>&amp; Design Plugins</w:t>
-      </w:r>
-    </w:p>
-    <w:p>
-      <w:pPr>
-        <w:pStyle w:val="Heading3"/>
-        <w:rPr>
-          <w:rFonts w:cs="Segoe UI"/>
-        </w:rPr>
-      </w:pPr>
-      <w:proofErr w:type="spellStart"/>
-      <w:r>
-        <w:rPr>
-          <w:rFonts w:cs="Segoe UI"/>
-        </w:rPr>
-        <w:t>SiteOrigin</w:t>
-      </w:r>
-      <w:proofErr w:type="spellEnd"/>
-      <w:r>
-        <w:rPr>
-          <w:rFonts w:cs="Segoe UI"/>
-        </w:rPr>
-        <w:t xml:space="preserve"> </w:t>
-      </w:r>
-      <w:r>
-        <w:rPr>
-          <w:rFonts w:cs="Segoe UI"/>
-        </w:rPr>
-        <w:t>Widgets</w:t>
-      </w:r>
-      <w:r>
-        <w:rPr>
-          <w:rFonts w:cs="Segoe UI"/>
-        </w:rPr>
-        <w:t xml:space="preserve"> Bundle</w:t>
-      </w:r>
-    </w:p>
-    <w:p>
-      <w:pPr>
-        <w:rPr>
-          <w:rFonts w:cs="Segoe UI"/>
-        </w:rPr>
-      </w:pPr>
-    </w:p>
-    <w:p>
-      <w:pPr>
-        <w:pStyle w:val="Heading3"/>
-        <w:rPr>
-          <w:rFonts w:cs="Segoe UI"/>
-        </w:rPr>
-      </w:pPr>
-      <w:proofErr w:type="spellStart"/>
-      <w:r>
-        <w:rPr>
-          <w:rFonts w:cs="Segoe UI"/>
-        </w:rPr>
-        <w:t>Shortcodes</w:t>
-      </w:r>
-      <w:proofErr w:type="spellEnd"/>
-      <w:r>
-        <w:rPr>
-          <w:rFonts w:cs="Segoe UI"/>
-        </w:rPr>
-        <w:t xml:space="preserve"> Ultimate</w:t>
-      </w:r>
-    </w:p>
-    <w:p>
-      <w:pPr>
-        <w:rPr>
-          <w:rFonts w:cs="Segoe UI"/>
-        </w:rPr>
-      </w:pPr>
-    </w:p>
-    <w:p>
-      <w:pPr>
-        <w:pStyle w:val="Heading2"/>
-        <w:rPr>
-          <w:rFonts w:cs="Segoe UI"/>
-        </w:rPr>
-      </w:pPr>
-      <w:r>
-        <w:rPr>
-          <w:rFonts w:cs="Segoe UI"/>
-        </w:rPr>
-        <w:t>Caching</w:t>
+        <w:t>SEO</w:t>
       </w:r>
       <w:r>
         <w:rPr>
@@ -1639,7 +2577,102 @@
         <w:pStyle w:val="Heading3"/>
       </w:pPr>
       <w:r>
-        <w:t>WP Super Cache</w:t>
+        <w:t>Choosing a plugin</w:t>
+      </w:r>
+    </w:p>
+    <w:p>
+      <w:r>
+        <w:rPr>
+          <w:b/>
+          <w:bCs/>
+        </w:rPr>
+        <w:t>Yoast SEO</w:t>
+      </w:r>
+      <w:r>
+        <w:rPr>
+          <w:b/>
+          <w:bCs/>
+        </w:rPr>
+        <w:t xml:space="preserve"> </w:t>
+      </w:r>
+      <w:r>
+        <w:t xml:space="preserve">had far more users (5+ million) and 27,200 ratings with a cumulative 5- star rating which already put it leagues above the other solutions. Moreover, </w:t>
+      </w:r>
+      <w:r>
+        <w:t>for someone who has no experience with SEO, it was a simple AIO (all-in-one) solution that supported live content analysis and XML sitemaps to help me optimise my website without any required knowledge.</w:t>
+      </w:r>
+    </w:p>
+    <w:p>
+      <w:r>
+        <w:rPr>
+          <w:noProof/>
+        </w:rPr>
+        <w:drawing>
+          <wp:inline distT="0" distB="0" distL="0" distR="0" wp14:anchorId="541B6CF8" wp14:editId="0BAEDFDA">
+            <wp:extent cx="5724525" cy="981075"/>
+            <wp:effectExtent l="0" t="0" r="9525" b="9525"/>
+            <wp:docPr id="9" name="Picture 9"/>
+            <wp:cNvGraphicFramePr>
+              <a:graphicFrameLocks xmlns:a="http://schemas.openxmlformats.org/drawingml/2006/main" noChangeAspect="1"/>
+            </wp:cNvGraphicFramePr>
+            <a:graphic xmlns:a="http://schemas.openxmlformats.org/drawingml/2006/main">
+              <a:graphicData uri="http://schemas.openxmlformats.org/drawingml/2006/picture">
+                <pic:pic xmlns:pic="http://schemas.openxmlformats.org/drawingml/2006/picture">
+                  <pic:nvPicPr>
+                    <pic:cNvPr id="0" name="Picture 11"/>
+                    <pic:cNvPicPr>
+                      <a:picLocks noChangeAspect="1" noChangeArrowheads="1"/>
+                    </pic:cNvPicPr>
+                  </pic:nvPicPr>
+                  <pic:blipFill>
+                    <a:blip r:embed="rId15" cstate="print">
+                      <a:extLst>
+                        <a:ext uri="{28A0092B-C50C-407E-A947-70E740481C1C}">
+                          <a14:useLocalDpi xmlns:a14="http://schemas.microsoft.com/office/drawing/2010/main" val="0"/>
+                        </a:ext>
+                      </a:extLst>
+                    </a:blip>
+                    <a:srcRect/>
+                    <a:stretch>
+                      <a:fillRect/>
+                    </a:stretch>
+                  </pic:blipFill>
+                  <pic:spPr bwMode="auto">
+                    <a:xfrm>
+                      <a:off x="0" y="0"/>
+                      <a:ext cx="5724525" cy="981075"/>
+                    </a:xfrm>
+                    <a:prstGeom prst="rect">
+                      <a:avLst/>
+                    </a:prstGeom>
+                    <a:noFill/>
+                    <a:ln>
+                      <a:noFill/>
+                    </a:ln>
+                  </pic:spPr>
+                </pic:pic>
+              </a:graphicData>
+            </a:graphic>
+          </wp:inline>
+        </w:drawing>
+      </w:r>
+    </w:p>
+    <w:p>
+      <w:pPr>
+        <w:pStyle w:val="Heading3"/>
+      </w:pPr>
+    </w:p>
+    <w:p>
+      <w:pPr>
+        <w:pStyle w:val="Heading3"/>
+      </w:pPr>
+      <w:r>
+        <w:t>Implementing the plugin</w:t>
+      </w:r>
+    </w:p>
+    <w:p>
+      <w:r>
+        <w:t>To implement the plugin, I did the following:</w:t>
       </w:r>
     </w:p>
     <w:p>
@@ -1647,58 +2680,14 @@
         <w:pStyle w:val="ListParagraph"/>
         <w:numPr>
           <w:ilvl w:val="0"/>
-          <w:numId w:val="2"/>
+          <w:numId w:val="13"/>
         </w:numPr>
-        <w:rPr>
-          <w:rFonts w:cs="Segoe UI"/>
-        </w:rPr>
-      </w:pPr>
-      <w:r>
-        <w:rPr>
-          <w:rFonts w:cs="Segoe UI"/>
-        </w:rPr>
-        <w:t>Supported</w:t>
-      </w:r>
-    </w:p>
-    <w:p>
-      <w:pPr>
-        <w:rPr>
-          <w:rFonts w:cs="Segoe UI"/>
-        </w:rPr>
-      </w:pPr>
-    </w:p>
-    <w:p>
-      <w:pPr>
-        <w:pStyle w:val="Heading2"/>
-        <w:rPr>
-          <w:rFonts w:cs="Segoe UI"/>
-        </w:rPr>
-      </w:pPr>
-      <w:r>
-        <w:rPr>
-          <w:rFonts w:cs="Segoe UI"/>
-        </w:rPr>
-        <w:t>SEO</w:t>
-      </w:r>
-      <w:r>
-        <w:rPr>
-          <w:rFonts w:cs="Segoe UI"/>
-        </w:rPr>
-        <w:t xml:space="preserve"> Plugin</w:t>
-      </w:r>
-    </w:p>
-    <w:p>
-      <w:pPr>
-        <w:pStyle w:val="Heading3"/>
-        <w:rPr>
-          <w:rFonts w:cs="Segoe UI"/>
-        </w:rPr>
-      </w:pPr>
-      <w:r>
-        <w:rPr>
-          <w:rFonts w:cs="Segoe UI"/>
-        </w:rPr>
-        <w:t>Yoast SEO</w:t>
+      </w:pPr>
+      <w:r>
+        <w:t xml:space="preserve">Install </w:t>
+      </w:r>
+      <w:r>
+        <w:t>and activate the plugin</w:t>
       </w:r>
     </w:p>
     <w:p>
@@ -1706,205 +2695,39 @@
         <w:pStyle w:val="ListParagraph"/>
         <w:numPr>
           <w:ilvl w:val="0"/>
-          <w:numId w:val="1"/>
+          <w:numId w:val="13"/>
         </w:numPr>
-        <w:rPr>
-          <w:rFonts w:cs="Segoe UI"/>
-        </w:rPr>
-      </w:pPr>
-      <w:r>
-        <w:rPr>
-          <w:rFonts w:cs="Segoe UI"/>
-        </w:rPr>
-        <w:t>Simple AIO (all-in-one) SEO solution.</w:t>
-      </w:r>
-    </w:p>
-    <w:p>
-      <w:pPr>
-        <w:pStyle w:val="ListParagraph"/>
-        <w:numPr>
-          <w:ilvl w:val="0"/>
-          <w:numId w:val="1"/>
-        </w:numPr>
-        <w:rPr>
-          <w:rFonts w:cs="Segoe UI"/>
-        </w:rPr>
-      </w:pPr>
-      <w:r>
-        <w:rPr>
-          <w:rFonts w:cs="Segoe UI"/>
-        </w:rPr>
-        <w:t>Supported live content analysis</w:t>
-      </w:r>
-    </w:p>
-    <w:p>
-      <w:pPr>
-        <w:pStyle w:val="ListParagraph"/>
-        <w:numPr>
-          <w:ilvl w:val="0"/>
-          <w:numId w:val="1"/>
-        </w:numPr>
-        <w:rPr>
-          <w:rFonts w:cs="Segoe UI"/>
-        </w:rPr>
-      </w:pPr>
-      <w:r>
-        <w:rPr>
-          <w:rFonts w:cs="Segoe UI"/>
-        </w:rPr>
-        <w:t>Create XML sitemaps</w:t>
-      </w:r>
-    </w:p>
-    <w:p>
-      <w:pPr>
-        <w:rPr>
-          <w:rFonts w:cs="Segoe UI"/>
-        </w:rPr>
-      </w:pPr>
-    </w:p>
-    <w:p>
-      <w:pPr>
-        <w:pStyle w:val="Heading2"/>
-        <w:rPr>
-          <w:rFonts w:cs="Segoe UI"/>
-        </w:rPr>
-      </w:pPr>
-      <w:r>
-        <w:rPr>
-          <w:rFonts w:cs="Segoe UI"/>
-        </w:rPr>
-        <w:t>Contact Form</w:t>
-      </w:r>
-      <w:r>
-        <w:rPr>
-          <w:rFonts w:cs="Segoe UI"/>
-        </w:rPr>
-        <w:t xml:space="preserve"> Plugin</w:t>
+      </w:pPr>
+      <w:r>
+        <w:t>Profit???</w:t>
+      </w:r>
+      <w:r>
+        <w:br/>
       </w:r>
     </w:p>
     <w:p>
       <w:pPr>
         <w:pStyle w:val="Heading3"/>
-        <w:rPr>
-          <w:rFonts w:cs="Segoe UI"/>
-        </w:rPr>
-      </w:pPr>
-      <w:proofErr w:type="spellStart"/>
-      <w:r>
-        <w:rPr>
-          <w:rFonts w:cs="Segoe UI"/>
-        </w:rPr>
-        <w:t>Akismet</w:t>
-      </w:r>
-      <w:proofErr w:type="spellEnd"/>
-      <w:r>
-        <w:rPr>
-          <w:rFonts w:cs="Segoe UI"/>
-        </w:rPr>
-        <w:t xml:space="preserve"> Anti-Spam</w:t>
-      </w:r>
-    </w:p>
-    <w:p>
-      <w:pPr>
-        <w:rPr>
-          <w:rFonts w:cs="Segoe UI"/>
-        </w:rPr>
-      </w:pPr>
-    </w:p>
-    <w:p>
-      <w:pPr>
-        <w:pStyle w:val="Heading2"/>
-        <w:rPr>
-          <w:rFonts w:cs="Segoe UI"/>
-        </w:rPr>
-      </w:pPr>
-      <w:r>
-        <w:rPr>
-          <w:rFonts w:cs="Segoe UI"/>
-        </w:rPr>
-        <w:t>FAQ</w:t>
-      </w:r>
-      <w:r>
-        <w:rPr>
-          <w:rFonts w:cs="Segoe UI"/>
-        </w:rPr>
-        <w:t xml:space="preserve"> Plugin</w:t>
-      </w:r>
-    </w:p>
-    <w:p>
-      <w:pPr>
-        <w:pStyle w:val="Heading3"/>
-        <w:rPr>
-          <w:rFonts w:cs="Segoe UI"/>
-        </w:rPr>
-      </w:pPr>
-      <w:r>
-        <w:rPr>
-          <w:rFonts w:cs="Segoe UI"/>
-        </w:rPr>
-        <w:t>Ultimate FAQs</w:t>
-      </w:r>
-    </w:p>
-    <w:p>
-      <w:pPr>
-        <w:rPr>
-          <w:rFonts w:cs="Segoe UI"/>
-        </w:rPr>
-      </w:pPr>
-    </w:p>
-    <w:p>
-      <w:pPr>
-        <w:pStyle w:val="Heading2"/>
-        <w:rPr>
-          <w:rFonts w:cs="Segoe UI"/>
-        </w:rPr>
-      </w:pPr>
-      <w:r>
-        <w:rPr>
-          <w:rFonts w:cs="Segoe UI"/>
-        </w:rPr>
-        <w:t>Security</w:t>
-      </w:r>
-      <w:r>
-        <w:rPr>
-          <w:rFonts w:cs="Segoe UI"/>
-        </w:rPr>
-        <w:t xml:space="preserve"> Plugin</w:t>
-      </w:r>
-    </w:p>
-    <w:p>
-      <w:pPr>
-        <w:pStyle w:val="Heading3"/>
-      </w:pPr>
-      <w:r>
-        <w:t>Really Simple SSL</w:t>
-      </w:r>
-    </w:p>
-    <w:p/>
-    <w:p>
-      <w:pPr>
-        <w:pStyle w:val="Heading2"/>
-      </w:pPr>
-      <w:r>
-        <w:t>Analytics Plugin</w:t>
-      </w:r>
-    </w:p>
-    <w:p>
-      <w:r>
-        <w:t xml:space="preserve">Google Analytics for </w:t>
-      </w:r>
-      <w:proofErr w:type="spellStart"/>
-      <w:r>
-        <w:t>Wordpress</w:t>
-      </w:r>
-      <w:proofErr w:type="spellEnd"/>
-    </w:p>
-    <w:p>
-      <w:r>
-        <w:t>Head, Footer and Post Injection</w:t>
-      </w:r>
-    </w:p>
-    <w:p/>
+      </w:pPr>
+      <w:r>
+        <w:t>Benefits of the plugin</w:t>
+      </w:r>
+    </w:p>
+    <w:p>
+      <w:r>
+        <w:t>This plugin was extremely simple to implement, with one click and was extremely intuitive to work with. Having a live analysis meant that I could edit my page and have the plugin analyse the text that I was writing and give me recommendations on how I could improve my website content. This seamless integration took away the complexity and theory behind SEO and gave me simple instructions to follow to instantly improve my SEO.</w:t>
+      </w:r>
+    </w:p>
+    <w:p>
+      <w:r>
+        <w:t>Moreover, having XML sitemaps support allowed me to easily view and edit how my website appeared on search engines and as a link preview. This gives me better control and understanding of how I can successfully brand my website – resulting in me writing better content and keeping my website in perfect shape.</w:t>
+      </w:r>
+    </w:p>
+    <w:p>
+      <w:r>
+        <w:t>SEO itself is an extremely important element for websites, as the indexing of your website on search engines directly influences how many visitors you receive. It is therefore beneficial to have SEO simplified in this manner to incrementally make changes in the right direction which would increase the amount of traffic to my website. Moreover, this would increase the awareness of the MSA brand and benefit the program by being higher up on the search results.</w:t>
+      </w:r>
+    </w:p>
     <w:sectPr>
       <w:pgSz w:w="11906" w:h="16838"/>
       <w:pgMar w:top="1440" w:right="1440" w:bottom="1440" w:left="1440" w:header="708" w:footer="708" w:gutter="0"/>
@@ -1918,6 +2741,184 @@
 <file path=word/numbering.xml><?xml version="1.0" encoding="utf-8"?>
 <w:numbering xmlns:wpc="http://schemas.microsoft.com/office/word/2010/wordprocessingCanvas" xmlns:cx="http://schemas.microsoft.com/office/drawing/2014/chartex" xmlns:cx1="http://schemas.microsoft.com/office/drawing/2015/9/8/chartex" xmlns:cx2="http://schemas.microsoft.com/office/drawing/2015/10/21/chartex" xmlns:cx3="http://schemas.microsoft.com/office/drawing/2016/5/9/chartex" xmlns:cx4="http://schemas.microsoft.com/office/drawing/2016/5/10/chartex" xmlns:cx5="http://schemas.microsoft.com/office/drawing/2016/5/11/chartex" xmlns:cx6="http://schemas.microsoft.com/office/drawing/2016/5/12/chartex" xmlns:cx7="http://schemas.microsoft.com/office/drawing/2016/5/13/chartex" xmlns:cx8="http://schemas.microsoft.com/office/drawing/2016/5/14/chartex" xmlns:mc="http://schemas.openxmlformats.org/markup-compatibility/2006" xmlns:aink="http://schemas.microsoft.com/office/drawing/2016/ink" xmlns:am3d="http://schemas.microsoft.com/office/drawing/2017/model3d" xmlns:o="urn:schemas-microsoft-com:office:office" xmlns:r="http://schemas.openxmlformats.org/officeDocument/2006/relationships" xmlns:m="http://schemas.openxmlformats.org/officeDocument/2006/math" xmlns:v="urn:schemas-microsoft-com:vml" xmlns:wp14="http://schemas.microsoft.com/office/word/2010/wordprocessingDrawing" xmlns:wp="http://schemas.openxmlformats.org/drawingml/2006/wordprocessingDrawing" xmlns:w10="urn:schemas-microsoft-com:office:word" xmlns:w="http://schemas.openxmlformats.org/wordprocessingml/2006/main" xmlns:w14="http://schemas.microsoft.com/office/word/2010/wordml" xmlns:w15="http://schemas.microsoft.com/office/word/2012/wordml" xmlns:w16cex="http://schemas.microsoft.com/office/word/2018/wordml/cex" xmlns:w16cid="http://schemas.microsoft.com/office/word/2016/wordml/cid" xmlns:w16="http://schemas.microsoft.com/office/word/2018/wordml" xmlns:w16se="http://schemas.microsoft.com/office/word/2015/wordml/symex" xmlns:wpg="http://schemas.microsoft.com/office/word/2010/wordprocessingGroup" xmlns:wpi="http://schemas.microsoft.com/office/word/2010/wordprocessingInk" xmlns:wne="http://schemas.microsoft.com/office/word/2006/wordml" xmlns:wps="http://schemas.microsoft.com/office/word/2010/wordprocessingShape" mc:Ignorable="w14 w15 w16se w16cid w16 w16cex wp14">
   <w:abstractNum w:abstractNumId="0" w15:restartNumberingAfterBreak="0">
+    <w:nsid w:val="06773105"/>
+    <w:multiLevelType w:val="hybridMultilevel"/>
+    <w:tmpl w:val="6986A12C"/>
+    <w:lvl w:ilvl="0" w:tplc="0C09000F">
+      <w:start w:val="1"/>
+      <w:numFmt w:val="decimal"/>
+      <w:lvlText w:val="%1."/>
+      <w:lvlJc w:val="left"/>
+      <w:pPr>
+        <w:ind w:left="720" w:hanging="360"/>
+      </w:pPr>
+      <w:rPr>
+        <w:rFonts w:hint="default"/>
+      </w:rPr>
+    </w:lvl>
+    <w:lvl w:ilvl="1" w:tplc="0C090019" w:tentative="1">
+      <w:start w:val="1"/>
+      <w:numFmt w:val="lowerLetter"/>
+      <w:lvlText w:val="%2."/>
+      <w:lvlJc w:val="left"/>
+      <w:pPr>
+        <w:ind w:left="1440" w:hanging="360"/>
+      </w:pPr>
+    </w:lvl>
+    <w:lvl w:ilvl="2" w:tplc="0C09001B" w:tentative="1">
+      <w:start w:val="1"/>
+      <w:numFmt w:val="lowerRoman"/>
+      <w:lvlText w:val="%3."/>
+      <w:lvlJc w:val="right"/>
+      <w:pPr>
+        <w:ind w:left="2160" w:hanging="180"/>
+      </w:pPr>
+    </w:lvl>
+    <w:lvl w:ilvl="3" w:tplc="0C09000F" w:tentative="1">
+      <w:start w:val="1"/>
+      <w:numFmt w:val="decimal"/>
+      <w:lvlText w:val="%4."/>
+      <w:lvlJc w:val="left"/>
+      <w:pPr>
+        <w:ind w:left="2880" w:hanging="360"/>
+      </w:pPr>
+    </w:lvl>
+    <w:lvl w:ilvl="4" w:tplc="0C090019" w:tentative="1">
+      <w:start w:val="1"/>
+      <w:numFmt w:val="lowerLetter"/>
+      <w:lvlText w:val="%5."/>
+      <w:lvlJc w:val="left"/>
+      <w:pPr>
+        <w:ind w:left="3600" w:hanging="360"/>
+      </w:pPr>
+    </w:lvl>
+    <w:lvl w:ilvl="5" w:tplc="0C09001B" w:tentative="1">
+      <w:start w:val="1"/>
+      <w:numFmt w:val="lowerRoman"/>
+      <w:lvlText w:val="%6."/>
+      <w:lvlJc w:val="right"/>
+      <w:pPr>
+        <w:ind w:left="4320" w:hanging="180"/>
+      </w:pPr>
+    </w:lvl>
+    <w:lvl w:ilvl="6" w:tplc="0C09000F" w:tentative="1">
+      <w:start w:val="1"/>
+      <w:numFmt w:val="decimal"/>
+      <w:lvlText w:val="%7."/>
+      <w:lvlJc w:val="left"/>
+      <w:pPr>
+        <w:ind w:left="5040" w:hanging="360"/>
+      </w:pPr>
+    </w:lvl>
+    <w:lvl w:ilvl="7" w:tplc="0C090019" w:tentative="1">
+      <w:start w:val="1"/>
+      <w:numFmt w:val="lowerLetter"/>
+      <w:lvlText w:val="%8."/>
+      <w:lvlJc w:val="left"/>
+      <w:pPr>
+        <w:ind w:left="5760" w:hanging="360"/>
+      </w:pPr>
+    </w:lvl>
+    <w:lvl w:ilvl="8" w:tplc="0C09001B" w:tentative="1">
+      <w:start w:val="1"/>
+      <w:numFmt w:val="lowerRoman"/>
+      <w:lvlText w:val="%9."/>
+      <w:lvlJc w:val="right"/>
+      <w:pPr>
+        <w:ind w:left="6480" w:hanging="180"/>
+      </w:pPr>
+    </w:lvl>
+  </w:abstractNum>
+  <w:abstractNum w:abstractNumId="1" w15:restartNumberingAfterBreak="0">
+    <w:nsid w:val="0BE75FBA"/>
+    <w:multiLevelType w:val="hybridMultilevel"/>
+    <w:tmpl w:val="6986A12C"/>
+    <w:lvl w:ilvl="0" w:tplc="0C09000F">
+      <w:start w:val="1"/>
+      <w:numFmt w:val="decimal"/>
+      <w:lvlText w:val="%1."/>
+      <w:lvlJc w:val="left"/>
+      <w:pPr>
+        <w:ind w:left="720" w:hanging="360"/>
+      </w:pPr>
+      <w:rPr>
+        <w:rFonts w:hint="default"/>
+      </w:rPr>
+    </w:lvl>
+    <w:lvl w:ilvl="1" w:tplc="0C090019" w:tentative="1">
+      <w:start w:val="1"/>
+      <w:numFmt w:val="lowerLetter"/>
+      <w:lvlText w:val="%2."/>
+      <w:lvlJc w:val="left"/>
+      <w:pPr>
+        <w:ind w:left="1440" w:hanging="360"/>
+      </w:pPr>
+    </w:lvl>
+    <w:lvl w:ilvl="2" w:tplc="0C09001B" w:tentative="1">
+      <w:start w:val="1"/>
+      <w:numFmt w:val="lowerRoman"/>
+      <w:lvlText w:val="%3."/>
+      <w:lvlJc w:val="right"/>
+      <w:pPr>
+        <w:ind w:left="2160" w:hanging="180"/>
+      </w:pPr>
+    </w:lvl>
+    <w:lvl w:ilvl="3" w:tplc="0C09000F" w:tentative="1">
+      <w:start w:val="1"/>
+      <w:numFmt w:val="decimal"/>
+      <w:lvlText w:val="%4."/>
+      <w:lvlJc w:val="left"/>
+      <w:pPr>
+        <w:ind w:left="2880" w:hanging="360"/>
+      </w:pPr>
+    </w:lvl>
+    <w:lvl w:ilvl="4" w:tplc="0C090019" w:tentative="1">
+      <w:start w:val="1"/>
+      <w:numFmt w:val="lowerLetter"/>
+      <w:lvlText w:val="%5."/>
+      <w:lvlJc w:val="left"/>
+      <w:pPr>
+        <w:ind w:left="3600" w:hanging="360"/>
+      </w:pPr>
+    </w:lvl>
+    <w:lvl w:ilvl="5" w:tplc="0C09001B" w:tentative="1">
+      <w:start w:val="1"/>
+      <w:numFmt w:val="lowerRoman"/>
+      <w:lvlText w:val="%6."/>
+      <w:lvlJc w:val="right"/>
+      <w:pPr>
+        <w:ind w:left="4320" w:hanging="180"/>
+      </w:pPr>
+    </w:lvl>
+    <w:lvl w:ilvl="6" w:tplc="0C09000F" w:tentative="1">
+      <w:start w:val="1"/>
+      <w:numFmt w:val="decimal"/>
+      <w:lvlText w:val="%7."/>
+      <w:lvlJc w:val="left"/>
+      <w:pPr>
+        <w:ind w:left="5040" w:hanging="360"/>
+      </w:pPr>
+    </w:lvl>
+    <w:lvl w:ilvl="7" w:tplc="0C090019" w:tentative="1">
+      <w:start w:val="1"/>
+      <w:numFmt w:val="lowerLetter"/>
+      <w:lvlText w:val="%8."/>
+      <w:lvlJc w:val="left"/>
+      <w:pPr>
+        <w:ind w:left="5760" w:hanging="360"/>
+      </w:pPr>
+    </w:lvl>
+    <w:lvl w:ilvl="8" w:tplc="0C09001B" w:tentative="1">
+      <w:start w:val="1"/>
+      <w:numFmt w:val="lowerRoman"/>
+      <w:lvlText w:val="%9."/>
+      <w:lvlJc w:val="right"/>
+      <w:pPr>
+        <w:ind w:left="6480" w:hanging="180"/>
+      </w:pPr>
+    </w:lvl>
+  </w:abstractNum>
+  <w:abstractNum w:abstractNumId="2" w15:restartNumberingAfterBreak="0">
     <w:nsid w:val="107A59DB"/>
     <w:multiLevelType w:val="hybridMultilevel"/>
     <w:tmpl w:val="62746A8A"/>
@@ -2029,7 +3030,7 @@
       </w:rPr>
     </w:lvl>
   </w:abstractNum>
-  <w:abstractNum w:abstractNumId="1" w15:restartNumberingAfterBreak="0">
+  <w:abstractNum w:abstractNumId="3" w15:restartNumberingAfterBreak="0">
     <w:nsid w:val="1B540CF9"/>
     <w:multiLevelType w:val="hybridMultilevel"/>
     <w:tmpl w:val="C73E5340"/>
@@ -2141,7 +3142,96 @@
       </w:rPr>
     </w:lvl>
   </w:abstractNum>
-  <w:abstractNum w:abstractNumId="2" w15:restartNumberingAfterBreak="0">
+  <w:abstractNum w:abstractNumId="4" w15:restartNumberingAfterBreak="0">
+    <w:nsid w:val="2A565D56"/>
+    <w:multiLevelType w:val="hybridMultilevel"/>
+    <w:tmpl w:val="6986A12C"/>
+    <w:lvl w:ilvl="0" w:tplc="0C09000F">
+      <w:start w:val="1"/>
+      <w:numFmt w:val="decimal"/>
+      <w:lvlText w:val="%1."/>
+      <w:lvlJc w:val="left"/>
+      <w:pPr>
+        <w:ind w:left="720" w:hanging="360"/>
+      </w:pPr>
+      <w:rPr>
+        <w:rFonts w:hint="default"/>
+      </w:rPr>
+    </w:lvl>
+    <w:lvl w:ilvl="1" w:tplc="0C090019" w:tentative="1">
+      <w:start w:val="1"/>
+      <w:numFmt w:val="lowerLetter"/>
+      <w:lvlText w:val="%2."/>
+      <w:lvlJc w:val="left"/>
+      <w:pPr>
+        <w:ind w:left="1440" w:hanging="360"/>
+      </w:pPr>
+    </w:lvl>
+    <w:lvl w:ilvl="2" w:tplc="0C09001B" w:tentative="1">
+      <w:start w:val="1"/>
+      <w:numFmt w:val="lowerRoman"/>
+      <w:lvlText w:val="%3."/>
+      <w:lvlJc w:val="right"/>
+      <w:pPr>
+        <w:ind w:left="2160" w:hanging="180"/>
+      </w:pPr>
+    </w:lvl>
+    <w:lvl w:ilvl="3" w:tplc="0C09000F" w:tentative="1">
+      <w:start w:val="1"/>
+      <w:numFmt w:val="decimal"/>
+      <w:lvlText w:val="%4."/>
+      <w:lvlJc w:val="left"/>
+      <w:pPr>
+        <w:ind w:left="2880" w:hanging="360"/>
+      </w:pPr>
+    </w:lvl>
+    <w:lvl w:ilvl="4" w:tplc="0C090019" w:tentative="1">
+      <w:start w:val="1"/>
+      <w:numFmt w:val="lowerLetter"/>
+      <w:lvlText w:val="%5."/>
+      <w:lvlJc w:val="left"/>
+      <w:pPr>
+        <w:ind w:left="3600" w:hanging="360"/>
+      </w:pPr>
+    </w:lvl>
+    <w:lvl w:ilvl="5" w:tplc="0C09001B" w:tentative="1">
+      <w:start w:val="1"/>
+      <w:numFmt w:val="lowerRoman"/>
+      <w:lvlText w:val="%6."/>
+      <w:lvlJc w:val="right"/>
+      <w:pPr>
+        <w:ind w:left="4320" w:hanging="180"/>
+      </w:pPr>
+    </w:lvl>
+    <w:lvl w:ilvl="6" w:tplc="0C09000F" w:tentative="1">
+      <w:start w:val="1"/>
+      <w:numFmt w:val="decimal"/>
+      <w:lvlText w:val="%7."/>
+      <w:lvlJc w:val="left"/>
+      <w:pPr>
+        <w:ind w:left="5040" w:hanging="360"/>
+      </w:pPr>
+    </w:lvl>
+    <w:lvl w:ilvl="7" w:tplc="0C090019" w:tentative="1">
+      <w:start w:val="1"/>
+      <w:numFmt w:val="lowerLetter"/>
+      <w:lvlText w:val="%8."/>
+      <w:lvlJc w:val="left"/>
+      <w:pPr>
+        <w:ind w:left="5760" w:hanging="360"/>
+      </w:pPr>
+    </w:lvl>
+    <w:lvl w:ilvl="8" w:tplc="0C09001B" w:tentative="1">
+      <w:start w:val="1"/>
+      <w:numFmt w:val="lowerRoman"/>
+      <w:lvlText w:val="%9."/>
+      <w:lvlJc w:val="right"/>
+      <w:pPr>
+        <w:ind w:left="6480" w:hanging="180"/>
+      </w:pPr>
+    </w:lvl>
+  </w:abstractNum>
+  <w:abstractNum w:abstractNumId="5" w15:restartNumberingAfterBreak="0">
     <w:nsid w:val="35B94B48"/>
     <w:multiLevelType w:val="hybridMultilevel"/>
     <w:tmpl w:val="FCAAA104"/>
@@ -2253,7 +3343,185 @@
       </w:rPr>
     </w:lvl>
   </w:abstractNum>
-  <w:abstractNum w:abstractNumId="3" w15:restartNumberingAfterBreak="0">
+  <w:abstractNum w:abstractNumId="6" w15:restartNumberingAfterBreak="0">
+    <w:nsid w:val="3AA62A58"/>
+    <w:multiLevelType w:val="hybridMultilevel"/>
+    <w:tmpl w:val="6986A12C"/>
+    <w:lvl w:ilvl="0" w:tplc="0C09000F">
+      <w:start w:val="1"/>
+      <w:numFmt w:val="decimal"/>
+      <w:lvlText w:val="%1."/>
+      <w:lvlJc w:val="left"/>
+      <w:pPr>
+        <w:ind w:left="720" w:hanging="360"/>
+      </w:pPr>
+      <w:rPr>
+        <w:rFonts w:hint="default"/>
+      </w:rPr>
+    </w:lvl>
+    <w:lvl w:ilvl="1" w:tplc="0C090019" w:tentative="1">
+      <w:start w:val="1"/>
+      <w:numFmt w:val="lowerLetter"/>
+      <w:lvlText w:val="%2."/>
+      <w:lvlJc w:val="left"/>
+      <w:pPr>
+        <w:ind w:left="1440" w:hanging="360"/>
+      </w:pPr>
+    </w:lvl>
+    <w:lvl w:ilvl="2" w:tplc="0C09001B" w:tentative="1">
+      <w:start w:val="1"/>
+      <w:numFmt w:val="lowerRoman"/>
+      <w:lvlText w:val="%3."/>
+      <w:lvlJc w:val="right"/>
+      <w:pPr>
+        <w:ind w:left="2160" w:hanging="180"/>
+      </w:pPr>
+    </w:lvl>
+    <w:lvl w:ilvl="3" w:tplc="0C09000F" w:tentative="1">
+      <w:start w:val="1"/>
+      <w:numFmt w:val="decimal"/>
+      <w:lvlText w:val="%4."/>
+      <w:lvlJc w:val="left"/>
+      <w:pPr>
+        <w:ind w:left="2880" w:hanging="360"/>
+      </w:pPr>
+    </w:lvl>
+    <w:lvl w:ilvl="4" w:tplc="0C090019" w:tentative="1">
+      <w:start w:val="1"/>
+      <w:numFmt w:val="lowerLetter"/>
+      <w:lvlText w:val="%5."/>
+      <w:lvlJc w:val="left"/>
+      <w:pPr>
+        <w:ind w:left="3600" w:hanging="360"/>
+      </w:pPr>
+    </w:lvl>
+    <w:lvl w:ilvl="5" w:tplc="0C09001B" w:tentative="1">
+      <w:start w:val="1"/>
+      <w:numFmt w:val="lowerRoman"/>
+      <w:lvlText w:val="%6."/>
+      <w:lvlJc w:val="right"/>
+      <w:pPr>
+        <w:ind w:left="4320" w:hanging="180"/>
+      </w:pPr>
+    </w:lvl>
+    <w:lvl w:ilvl="6" w:tplc="0C09000F" w:tentative="1">
+      <w:start w:val="1"/>
+      <w:numFmt w:val="decimal"/>
+      <w:lvlText w:val="%7."/>
+      <w:lvlJc w:val="left"/>
+      <w:pPr>
+        <w:ind w:left="5040" w:hanging="360"/>
+      </w:pPr>
+    </w:lvl>
+    <w:lvl w:ilvl="7" w:tplc="0C090019" w:tentative="1">
+      <w:start w:val="1"/>
+      <w:numFmt w:val="lowerLetter"/>
+      <w:lvlText w:val="%8."/>
+      <w:lvlJc w:val="left"/>
+      <w:pPr>
+        <w:ind w:left="5760" w:hanging="360"/>
+      </w:pPr>
+    </w:lvl>
+    <w:lvl w:ilvl="8" w:tplc="0C09001B" w:tentative="1">
+      <w:start w:val="1"/>
+      <w:numFmt w:val="lowerRoman"/>
+      <w:lvlText w:val="%9."/>
+      <w:lvlJc w:val="right"/>
+      <w:pPr>
+        <w:ind w:left="6480" w:hanging="180"/>
+      </w:pPr>
+    </w:lvl>
+  </w:abstractNum>
+  <w:abstractNum w:abstractNumId="7" w15:restartNumberingAfterBreak="0">
+    <w:nsid w:val="433B6BD9"/>
+    <w:multiLevelType w:val="hybridMultilevel"/>
+    <w:tmpl w:val="6986A12C"/>
+    <w:lvl w:ilvl="0" w:tplc="0C09000F">
+      <w:start w:val="1"/>
+      <w:numFmt w:val="decimal"/>
+      <w:lvlText w:val="%1."/>
+      <w:lvlJc w:val="left"/>
+      <w:pPr>
+        <w:ind w:left="720" w:hanging="360"/>
+      </w:pPr>
+      <w:rPr>
+        <w:rFonts w:hint="default"/>
+      </w:rPr>
+    </w:lvl>
+    <w:lvl w:ilvl="1" w:tplc="0C090019" w:tentative="1">
+      <w:start w:val="1"/>
+      <w:numFmt w:val="lowerLetter"/>
+      <w:lvlText w:val="%2."/>
+      <w:lvlJc w:val="left"/>
+      <w:pPr>
+        <w:ind w:left="1440" w:hanging="360"/>
+      </w:pPr>
+    </w:lvl>
+    <w:lvl w:ilvl="2" w:tplc="0C09001B" w:tentative="1">
+      <w:start w:val="1"/>
+      <w:numFmt w:val="lowerRoman"/>
+      <w:lvlText w:val="%3."/>
+      <w:lvlJc w:val="right"/>
+      <w:pPr>
+        <w:ind w:left="2160" w:hanging="180"/>
+      </w:pPr>
+    </w:lvl>
+    <w:lvl w:ilvl="3" w:tplc="0C09000F" w:tentative="1">
+      <w:start w:val="1"/>
+      <w:numFmt w:val="decimal"/>
+      <w:lvlText w:val="%4."/>
+      <w:lvlJc w:val="left"/>
+      <w:pPr>
+        <w:ind w:left="2880" w:hanging="360"/>
+      </w:pPr>
+    </w:lvl>
+    <w:lvl w:ilvl="4" w:tplc="0C090019" w:tentative="1">
+      <w:start w:val="1"/>
+      <w:numFmt w:val="lowerLetter"/>
+      <w:lvlText w:val="%5."/>
+      <w:lvlJc w:val="left"/>
+      <w:pPr>
+        <w:ind w:left="3600" w:hanging="360"/>
+      </w:pPr>
+    </w:lvl>
+    <w:lvl w:ilvl="5" w:tplc="0C09001B" w:tentative="1">
+      <w:start w:val="1"/>
+      <w:numFmt w:val="lowerRoman"/>
+      <w:lvlText w:val="%6."/>
+      <w:lvlJc w:val="right"/>
+      <w:pPr>
+        <w:ind w:left="4320" w:hanging="180"/>
+      </w:pPr>
+    </w:lvl>
+    <w:lvl w:ilvl="6" w:tplc="0C09000F" w:tentative="1">
+      <w:start w:val="1"/>
+      <w:numFmt w:val="decimal"/>
+      <w:lvlText w:val="%7."/>
+      <w:lvlJc w:val="left"/>
+      <w:pPr>
+        <w:ind w:left="5040" w:hanging="360"/>
+      </w:pPr>
+    </w:lvl>
+    <w:lvl w:ilvl="7" w:tplc="0C090019" w:tentative="1">
+      <w:start w:val="1"/>
+      <w:numFmt w:val="lowerLetter"/>
+      <w:lvlText w:val="%8."/>
+      <w:lvlJc w:val="left"/>
+      <w:pPr>
+        <w:ind w:left="5760" w:hanging="360"/>
+      </w:pPr>
+    </w:lvl>
+    <w:lvl w:ilvl="8" w:tplc="0C09001B" w:tentative="1">
+      <w:start w:val="1"/>
+      <w:numFmt w:val="lowerRoman"/>
+      <w:lvlText w:val="%9."/>
+      <w:lvlJc w:val="right"/>
+      <w:pPr>
+        <w:ind w:left="6480" w:hanging="180"/>
+      </w:pPr>
+    </w:lvl>
+  </w:abstractNum>
+  <w:abstractNum w:abstractNumId="8" w15:restartNumberingAfterBreak="0">
     <w:nsid w:val="541C07AE"/>
     <w:multiLevelType w:val="hybridMultilevel"/>
     <w:tmpl w:val="18500CB2"/>
@@ -2365,7 +3633,96 @@
       </w:rPr>
     </w:lvl>
   </w:abstractNum>
-  <w:abstractNum w:abstractNumId="4" w15:restartNumberingAfterBreak="0">
+  <w:abstractNum w:abstractNumId="9" w15:restartNumberingAfterBreak="0">
+    <w:nsid w:val="583E07AE"/>
+    <w:multiLevelType w:val="hybridMultilevel"/>
+    <w:tmpl w:val="6986A12C"/>
+    <w:lvl w:ilvl="0" w:tplc="0C09000F">
+      <w:start w:val="1"/>
+      <w:numFmt w:val="decimal"/>
+      <w:lvlText w:val="%1."/>
+      <w:lvlJc w:val="left"/>
+      <w:pPr>
+        <w:ind w:left="720" w:hanging="360"/>
+      </w:pPr>
+      <w:rPr>
+        <w:rFonts w:hint="default"/>
+      </w:rPr>
+    </w:lvl>
+    <w:lvl w:ilvl="1" w:tplc="0C090019" w:tentative="1">
+      <w:start w:val="1"/>
+      <w:numFmt w:val="lowerLetter"/>
+      <w:lvlText w:val="%2."/>
+      <w:lvlJc w:val="left"/>
+      <w:pPr>
+        <w:ind w:left="1440" w:hanging="360"/>
+      </w:pPr>
+    </w:lvl>
+    <w:lvl w:ilvl="2" w:tplc="0C09001B" w:tentative="1">
+      <w:start w:val="1"/>
+      <w:numFmt w:val="lowerRoman"/>
+      <w:lvlText w:val="%3."/>
+      <w:lvlJc w:val="right"/>
+      <w:pPr>
+        <w:ind w:left="2160" w:hanging="180"/>
+      </w:pPr>
+    </w:lvl>
+    <w:lvl w:ilvl="3" w:tplc="0C09000F" w:tentative="1">
+      <w:start w:val="1"/>
+      <w:numFmt w:val="decimal"/>
+      <w:lvlText w:val="%4."/>
+      <w:lvlJc w:val="left"/>
+      <w:pPr>
+        <w:ind w:left="2880" w:hanging="360"/>
+      </w:pPr>
+    </w:lvl>
+    <w:lvl w:ilvl="4" w:tplc="0C090019" w:tentative="1">
+      <w:start w:val="1"/>
+      <w:numFmt w:val="lowerLetter"/>
+      <w:lvlText w:val="%5."/>
+      <w:lvlJc w:val="left"/>
+      <w:pPr>
+        <w:ind w:left="3600" w:hanging="360"/>
+      </w:pPr>
+    </w:lvl>
+    <w:lvl w:ilvl="5" w:tplc="0C09001B" w:tentative="1">
+      <w:start w:val="1"/>
+      <w:numFmt w:val="lowerRoman"/>
+      <w:lvlText w:val="%6."/>
+      <w:lvlJc w:val="right"/>
+      <w:pPr>
+        <w:ind w:left="4320" w:hanging="180"/>
+      </w:pPr>
+    </w:lvl>
+    <w:lvl w:ilvl="6" w:tplc="0C09000F" w:tentative="1">
+      <w:start w:val="1"/>
+      <w:numFmt w:val="decimal"/>
+      <w:lvlText w:val="%7."/>
+      <w:lvlJc w:val="left"/>
+      <w:pPr>
+        <w:ind w:left="5040" w:hanging="360"/>
+      </w:pPr>
+    </w:lvl>
+    <w:lvl w:ilvl="7" w:tplc="0C090019" w:tentative="1">
+      <w:start w:val="1"/>
+      <w:numFmt w:val="lowerLetter"/>
+      <w:lvlText w:val="%8."/>
+      <w:lvlJc w:val="left"/>
+      <w:pPr>
+        <w:ind w:left="5760" w:hanging="360"/>
+      </w:pPr>
+    </w:lvl>
+    <w:lvl w:ilvl="8" w:tplc="0C09001B" w:tentative="1">
+      <w:start w:val="1"/>
+      <w:numFmt w:val="lowerRoman"/>
+      <w:lvlText w:val="%9."/>
+      <w:lvlJc w:val="right"/>
+      <w:pPr>
+        <w:ind w:left="6480" w:hanging="180"/>
+      </w:pPr>
+    </w:lvl>
+  </w:abstractNum>
+  <w:abstractNum w:abstractNumId="10" w15:restartNumberingAfterBreak="0">
     <w:nsid w:val="62D976F3"/>
     <w:multiLevelType w:val="hybridMultilevel"/>
     <w:tmpl w:val="6B0C24E6"/>
@@ -2477,7 +3834,96 @@
       </w:rPr>
     </w:lvl>
   </w:abstractNum>
-  <w:abstractNum w:abstractNumId="5" w15:restartNumberingAfterBreak="0">
+  <w:abstractNum w:abstractNumId="11" w15:restartNumberingAfterBreak="0">
+    <w:nsid w:val="797A1859"/>
+    <w:multiLevelType w:val="hybridMultilevel"/>
+    <w:tmpl w:val="6986A12C"/>
+    <w:lvl w:ilvl="0" w:tplc="0C09000F">
+      <w:start w:val="1"/>
+      <w:numFmt w:val="decimal"/>
+      <w:lvlText w:val="%1."/>
+      <w:lvlJc w:val="left"/>
+      <w:pPr>
+        <w:ind w:left="720" w:hanging="360"/>
+      </w:pPr>
+      <w:rPr>
+        <w:rFonts w:hint="default"/>
+      </w:rPr>
+    </w:lvl>
+    <w:lvl w:ilvl="1" w:tplc="0C090019" w:tentative="1">
+      <w:start w:val="1"/>
+      <w:numFmt w:val="lowerLetter"/>
+      <w:lvlText w:val="%2."/>
+      <w:lvlJc w:val="left"/>
+      <w:pPr>
+        <w:ind w:left="1440" w:hanging="360"/>
+      </w:pPr>
+    </w:lvl>
+    <w:lvl w:ilvl="2" w:tplc="0C09001B" w:tentative="1">
+      <w:start w:val="1"/>
+      <w:numFmt w:val="lowerRoman"/>
+      <w:lvlText w:val="%3."/>
+      <w:lvlJc w:val="right"/>
+      <w:pPr>
+        <w:ind w:left="2160" w:hanging="180"/>
+      </w:pPr>
+    </w:lvl>
+    <w:lvl w:ilvl="3" w:tplc="0C09000F" w:tentative="1">
+      <w:start w:val="1"/>
+      <w:numFmt w:val="decimal"/>
+      <w:lvlText w:val="%4."/>
+      <w:lvlJc w:val="left"/>
+      <w:pPr>
+        <w:ind w:left="2880" w:hanging="360"/>
+      </w:pPr>
+    </w:lvl>
+    <w:lvl w:ilvl="4" w:tplc="0C090019" w:tentative="1">
+      <w:start w:val="1"/>
+      <w:numFmt w:val="lowerLetter"/>
+      <w:lvlText w:val="%5."/>
+      <w:lvlJc w:val="left"/>
+      <w:pPr>
+        <w:ind w:left="3600" w:hanging="360"/>
+      </w:pPr>
+    </w:lvl>
+    <w:lvl w:ilvl="5" w:tplc="0C09001B" w:tentative="1">
+      <w:start w:val="1"/>
+      <w:numFmt w:val="lowerRoman"/>
+      <w:lvlText w:val="%6."/>
+      <w:lvlJc w:val="right"/>
+      <w:pPr>
+        <w:ind w:left="4320" w:hanging="180"/>
+      </w:pPr>
+    </w:lvl>
+    <w:lvl w:ilvl="6" w:tplc="0C09000F" w:tentative="1">
+      <w:start w:val="1"/>
+      <w:numFmt w:val="decimal"/>
+      <w:lvlText w:val="%7."/>
+      <w:lvlJc w:val="left"/>
+      <w:pPr>
+        <w:ind w:left="5040" w:hanging="360"/>
+      </w:pPr>
+    </w:lvl>
+    <w:lvl w:ilvl="7" w:tplc="0C090019" w:tentative="1">
+      <w:start w:val="1"/>
+      <w:numFmt w:val="lowerLetter"/>
+      <w:lvlText w:val="%8."/>
+      <w:lvlJc w:val="left"/>
+      <w:pPr>
+        <w:ind w:left="5760" w:hanging="360"/>
+      </w:pPr>
+    </w:lvl>
+    <w:lvl w:ilvl="8" w:tplc="0C09001B" w:tentative="1">
+      <w:start w:val="1"/>
+      <w:numFmt w:val="lowerRoman"/>
+      <w:lvlText w:val="%9."/>
+      <w:lvlJc w:val="right"/>
+      <w:pPr>
+        <w:ind w:left="6480" w:hanging="180"/>
+      </w:pPr>
+    </w:lvl>
+  </w:abstractNum>
+  <w:abstractNum w:abstractNumId="12" w15:restartNumberingAfterBreak="0">
     <w:nsid w:val="7A5C72BC"/>
     <w:multiLevelType w:val="hybridMultilevel"/>
     <w:tmpl w:val="6986A12C"/>
@@ -2567,22 +4013,43 @@
     </w:lvl>
   </w:abstractNum>
   <w:num w:numId="1">
+    <w:abstractNumId w:val="2"/>
+  </w:num>
+  <w:num w:numId="2">
+    <w:abstractNumId w:val="5"/>
+  </w:num>
+  <w:num w:numId="3">
+    <w:abstractNumId w:val="8"/>
+  </w:num>
+  <w:num w:numId="4">
+    <w:abstractNumId w:val="10"/>
+  </w:num>
+  <w:num w:numId="5">
+    <w:abstractNumId w:val="3"/>
+  </w:num>
+  <w:num w:numId="6">
+    <w:abstractNumId w:val="12"/>
+  </w:num>
+  <w:num w:numId="7">
+    <w:abstractNumId w:val="11"/>
+  </w:num>
+  <w:num w:numId="8">
+    <w:abstractNumId w:val="1"/>
+  </w:num>
+  <w:num w:numId="9">
+    <w:abstractNumId w:val="4"/>
+  </w:num>
+  <w:num w:numId="10">
+    <w:abstractNumId w:val="9"/>
+  </w:num>
+  <w:num w:numId="11">
+    <w:abstractNumId w:val="7"/>
+  </w:num>
+  <w:num w:numId="12">
     <w:abstractNumId w:val="0"/>
   </w:num>
-  <w:num w:numId="2">
-    <w:abstractNumId w:val="2"/>
-  </w:num>
-  <w:num w:numId="3">
-    <w:abstractNumId w:val="3"/>
-  </w:num>
-  <w:num w:numId="4">
-    <w:abstractNumId w:val="4"/>
-  </w:num>
-  <w:num w:numId="5">
-    <w:abstractNumId w:val="1"/>
-  </w:num>
-  <w:num w:numId="6">
-    <w:abstractNumId w:val="5"/>
+  <w:num w:numId="13">
+    <w:abstractNumId w:val="6"/>
   </w:num>
 </w:numbering>
 </file>
@@ -3060,7 +4527,6 @@
   <w:style w:type="character" w:default="1" w:styleId="DefaultParagraphFont">
     <w:name w:val="Default Paragraph Font"/>
     <w:uiPriority w:val="1"/>
-    <w:semiHidden/>
     <w:unhideWhenUsed/>
   </w:style>
   <w:style w:type="table" w:default="1" w:styleId="TableNormal">

</xml_diff>